<commit_message>
new csl style to include journal in intext citation
</commit_message>
<xml_diff>
--- a/templates/custom.docx
+++ b/templates/custom.docx
@@ -1,11 +1,13 @@
 
 <file path=word/document.xml><?xml version="1.0" encoding="utf-8"?>
-<w:document xmlns:wpc="http://schemas.microsoft.com/office/word/2010/wordprocessingCanvas" xmlns:mo="http://schemas.microsoft.com/office/mac/office/2008/main" xmlns:mc="http://schemas.openxmlformats.org/markup-compatibility/2006" xmlns:mv="urn:schemas-microsoft-com:mac:vml" xmlns:o="urn:schemas-microsoft-com:office:office" xmlns:r="http://schemas.openxmlformats.org/officeDocument/2006/relationships" xmlns:m="http://schemas.openxmlformats.org/officeDocument/2006/math" xmlns:v="urn:schemas-microsoft-com:vml" xmlns:wp14="http://schemas.microsoft.com/office/word/2010/wordprocessingDrawing" xmlns:wp="http://schemas.openxmlformats.org/drawingml/2006/wordprocessingDrawing" xmlns:w10="urn:schemas-microsoft-com:office:word" xmlns:w="http://schemas.openxmlformats.org/wordprocessingml/2006/main" xmlns:w14="http://schemas.microsoft.com/office/word/2010/wordml" xmlns:w15="http://schemas.microsoft.com/office/word/2012/wordml" xmlns:wpg="http://schemas.microsoft.com/office/word/2010/wordprocessingGroup" xmlns:wpi="http://schemas.microsoft.com/office/word/2010/wordprocessingInk" xmlns:wne="http://schemas.microsoft.com/office/word/2006/wordml" xmlns:wps="http://schemas.microsoft.com/office/word/2010/wordprocessingShape" mc:Ignorable="w14 w15 wp14">
+<w:document xmlns:wpc="http://schemas.microsoft.com/office/word/2010/wordprocessingCanvas" xmlns:cx="http://schemas.microsoft.com/office/drawing/2014/chartex" xmlns:cx1="http://schemas.microsoft.com/office/drawing/2015/9/8/chartex" xmlns:cx2="http://schemas.microsoft.com/office/drawing/2015/10/21/chartex" xmlns:cx3="http://schemas.microsoft.com/office/drawing/2016/5/9/chartex" xmlns:cx4="http://schemas.microsoft.com/office/drawing/2016/5/10/chartex" xmlns:cx5="http://schemas.microsoft.com/office/drawing/2016/5/11/chartex" xmlns:cx6="http://schemas.microsoft.com/office/drawing/2016/5/12/chartex" xmlns:cx7="http://schemas.microsoft.com/office/drawing/2016/5/13/chartex" xmlns:cx8="http://schemas.microsoft.com/office/drawing/2016/5/14/chartex" xmlns:mc="http://schemas.openxmlformats.org/markup-compatibility/2006" xmlns:aink="http://schemas.microsoft.com/office/drawing/2016/ink" xmlns:am3d="http://schemas.microsoft.com/office/drawing/2017/model3d" xmlns:o="urn:schemas-microsoft-com:office:office" xmlns:r="http://schemas.openxmlformats.org/officeDocument/2006/relationships" xmlns:m="http://schemas.openxmlformats.org/officeDocument/2006/math" xmlns:v="urn:schemas-microsoft-com:vml" xmlns:wp14="http://schemas.microsoft.com/office/word/2010/wordprocessingDrawing" xmlns:wp="http://schemas.openxmlformats.org/drawingml/2006/wordprocessingDrawing" xmlns:w10="urn:schemas-microsoft-com:office:word" xmlns:w="http://schemas.openxmlformats.org/wordprocessingml/2006/main" xmlns:w14="http://schemas.microsoft.com/office/word/2010/wordml" xmlns:w15="http://schemas.microsoft.com/office/word/2012/wordml" xmlns:w16cid="http://schemas.microsoft.com/office/word/2016/wordml/cid" xmlns:w16se="http://schemas.microsoft.com/office/word/2015/wordml/symex" xmlns:wpg="http://schemas.microsoft.com/office/word/2010/wordprocessingGroup" xmlns:wpi="http://schemas.microsoft.com/office/word/2010/wordprocessingInk" xmlns:wne="http://schemas.microsoft.com/office/word/2006/wordml" xmlns:wps="http://schemas.microsoft.com/office/word/2010/wordprocessingShape" mc:Ignorable="w14 w15 w16se w16cid wp14">
   <w:body>
     <w:p>
       <w:r>
         <w:t>Hello world.</w:t>
       </w:r>
+      <w:bookmarkStart w:id="0" w:name="_GoBack"/>
+      <w:bookmarkEnd w:id="0"/>
     </w:p>
     <w:p>
       <w:pPr>
@@ -16,10 +18,7 @@
         <w:br w:type="page"/>
       </w:r>
     </w:p>
-    <w:p>
-      <w:bookmarkStart w:id="0" w:name="_GoBack"/>
-      <w:bookmarkEnd w:id="0"/>
-    </w:p>
+    <w:p/>
     <w:p/>
     <w:sectPr>
       <w:footerReference w:type="even" r:id="rId7"/>
@@ -34,7 +33,7 @@
 </file>
 
 <file path=word/endnotes.xml><?xml version="1.0" encoding="utf-8"?>
-<w:endnotes xmlns:wpc="http://schemas.microsoft.com/office/word/2010/wordprocessingCanvas" xmlns:mo="http://schemas.microsoft.com/office/mac/office/2008/main" xmlns:mc="http://schemas.openxmlformats.org/markup-compatibility/2006" xmlns:mv="urn:schemas-microsoft-com:mac:vml" xmlns:o="urn:schemas-microsoft-com:office:office" xmlns:r="http://schemas.openxmlformats.org/officeDocument/2006/relationships" xmlns:m="http://schemas.openxmlformats.org/officeDocument/2006/math" xmlns:v="urn:schemas-microsoft-com:vml" xmlns:wp14="http://schemas.microsoft.com/office/word/2010/wordprocessingDrawing" xmlns:wp="http://schemas.openxmlformats.org/drawingml/2006/wordprocessingDrawing" xmlns:w10="urn:schemas-microsoft-com:office:word" xmlns:w="http://schemas.openxmlformats.org/wordprocessingml/2006/main" xmlns:w14="http://schemas.microsoft.com/office/word/2010/wordml" xmlns:w15="http://schemas.microsoft.com/office/word/2012/wordml" xmlns:wpg="http://schemas.microsoft.com/office/word/2010/wordprocessingGroup" xmlns:wpi="http://schemas.microsoft.com/office/word/2010/wordprocessingInk" xmlns:wne="http://schemas.microsoft.com/office/word/2006/wordml" xmlns:wps="http://schemas.microsoft.com/office/word/2010/wordprocessingShape" mc:Ignorable="w14 w15 wp14">
+<w:endnotes xmlns:wpc="http://schemas.microsoft.com/office/word/2010/wordprocessingCanvas" xmlns:cx="http://schemas.microsoft.com/office/drawing/2014/chartex" xmlns:cx1="http://schemas.microsoft.com/office/drawing/2015/9/8/chartex" xmlns:cx2="http://schemas.microsoft.com/office/drawing/2015/10/21/chartex" xmlns:cx3="http://schemas.microsoft.com/office/drawing/2016/5/9/chartex" xmlns:cx4="http://schemas.microsoft.com/office/drawing/2016/5/10/chartex" xmlns:cx5="http://schemas.microsoft.com/office/drawing/2016/5/11/chartex" xmlns:cx6="http://schemas.microsoft.com/office/drawing/2016/5/12/chartex" xmlns:cx7="http://schemas.microsoft.com/office/drawing/2016/5/13/chartex" xmlns:cx8="http://schemas.microsoft.com/office/drawing/2016/5/14/chartex" xmlns:mc="http://schemas.openxmlformats.org/markup-compatibility/2006" xmlns:aink="http://schemas.microsoft.com/office/drawing/2016/ink" xmlns:am3d="http://schemas.microsoft.com/office/drawing/2017/model3d" xmlns:o="urn:schemas-microsoft-com:office:office" xmlns:r="http://schemas.openxmlformats.org/officeDocument/2006/relationships" xmlns:m="http://schemas.openxmlformats.org/officeDocument/2006/math" xmlns:v="urn:schemas-microsoft-com:vml" xmlns:wp14="http://schemas.microsoft.com/office/word/2010/wordprocessingDrawing" xmlns:wp="http://schemas.openxmlformats.org/drawingml/2006/wordprocessingDrawing" xmlns:w10="urn:schemas-microsoft-com:office:word" xmlns:w="http://schemas.openxmlformats.org/wordprocessingml/2006/main" xmlns:w14="http://schemas.microsoft.com/office/word/2010/wordml" xmlns:w15="http://schemas.microsoft.com/office/word/2012/wordml" xmlns:w16cid="http://schemas.microsoft.com/office/word/2016/wordml/cid" xmlns:w16se="http://schemas.microsoft.com/office/word/2015/wordml/symex" xmlns:wpg="http://schemas.microsoft.com/office/word/2010/wordprocessingGroup" xmlns:wpi="http://schemas.microsoft.com/office/word/2010/wordprocessingInk" xmlns:wne="http://schemas.microsoft.com/office/word/2006/wordml" xmlns:wps="http://schemas.microsoft.com/office/word/2010/wordprocessingShape" mc:Ignorable="w14 w15 w16se w16cid wp14">
   <w:endnote w:type="separator" w:id="-1">
     <w:p>
       <w:pPr>
@@ -59,7 +58,7 @@
 </file>
 
 <file path=word/footer1.xml><?xml version="1.0" encoding="utf-8"?>
-<w:ftr xmlns:wpc="http://schemas.microsoft.com/office/word/2010/wordprocessingCanvas" xmlns:mo="http://schemas.microsoft.com/office/mac/office/2008/main" xmlns:mc="http://schemas.openxmlformats.org/markup-compatibility/2006" xmlns:mv="urn:schemas-microsoft-com:mac:vml" xmlns:o="urn:schemas-microsoft-com:office:office" xmlns:r="http://schemas.openxmlformats.org/officeDocument/2006/relationships" xmlns:m="http://schemas.openxmlformats.org/officeDocument/2006/math" xmlns:v="urn:schemas-microsoft-com:vml" xmlns:wp14="http://schemas.microsoft.com/office/word/2010/wordprocessingDrawing" xmlns:wp="http://schemas.openxmlformats.org/drawingml/2006/wordprocessingDrawing" xmlns:w10="urn:schemas-microsoft-com:office:word" xmlns:w="http://schemas.openxmlformats.org/wordprocessingml/2006/main" xmlns:w14="http://schemas.microsoft.com/office/word/2010/wordml" xmlns:w15="http://schemas.microsoft.com/office/word/2012/wordml" xmlns:wpg="http://schemas.microsoft.com/office/word/2010/wordprocessingGroup" xmlns:wpi="http://schemas.microsoft.com/office/word/2010/wordprocessingInk" xmlns:wne="http://schemas.microsoft.com/office/word/2006/wordml" xmlns:wps="http://schemas.microsoft.com/office/word/2010/wordprocessingShape" mc:Ignorable="w14 w15 wp14">
+<w:ftr xmlns:wpc="http://schemas.microsoft.com/office/word/2010/wordprocessingCanvas" xmlns:cx="http://schemas.microsoft.com/office/drawing/2014/chartex" xmlns:cx1="http://schemas.microsoft.com/office/drawing/2015/9/8/chartex" xmlns:cx2="http://schemas.microsoft.com/office/drawing/2015/10/21/chartex" xmlns:cx3="http://schemas.microsoft.com/office/drawing/2016/5/9/chartex" xmlns:cx4="http://schemas.microsoft.com/office/drawing/2016/5/10/chartex" xmlns:cx5="http://schemas.microsoft.com/office/drawing/2016/5/11/chartex" xmlns:cx6="http://schemas.microsoft.com/office/drawing/2016/5/12/chartex" xmlns:cx7="http://schemas.microsoft.com/office/drawing/2016/5/13/chartex" xmlns:cx8="http://schemas.microsoft.com/office/drawing/2016/5/14/chartex" xmlns:mc="http://schemas.openxmlformats.org/markup-compatibility/2006" xmlns:aink="http://schemas.microsoft.com/office/drawing/2016/ink" xmlns:am3d="http://schemas.microsoft.com/office/drawing/2017/model3d" xmlns:o="urn:schemas-microsoft-com:office:office" xmlns:r="http://schemas.openxmlformats.org/officeDocument/2006/relationships" xmlns:m="http://schemas.openxmlformats.org/officeDocument/2006/math" xmlns:v="urn:schemas-microsoft-com:vml" xmlns:wp14="http://schemas.microsoft.com/office/word/2010/wordprocessingDrawing" xmlns:wp="http://schemas.openxmlformats.org/drawingml/2006/wordprocessingDrawing" xmlns:w10="urn:schemas-microsoft-com:office:word" xmlns:w="http://schemas.openxmlformats.org/wordprocessingml/2006/main" xmlns:w14="http://schemas.microsoft.com/office/word/2010/wordml" xmlns:w15="http://schemas.microsoft.com/office/word/2012/wordml" xmlns:w16cid="http://schemas.microsoft.com/office/word/2016/wordml/cid" xmlns:w16se="http://schemas.microsoft.com/office/word/2015/wordml/symex" xmlns:wpg="http://schemas.microsoft.com/office/word/2010/wordprocessingGroup" xmlns:wpi="http://schemas.microsoft.com/office/word/2010/wordprocessingInk" xmlns:wne="http://schemas.microsoft.com/office/word/2006/wordml" xmlns:wps="http://schemas.microsoft.com/office/word/2010/wordprocessingShape" mc:Ignorable="w14 w15 w16se w16cid wp14">
   <w:p>
     <w:pPr>
       <w:pStyle w:val="Footer"/>
@@ -106,17 +105,27 @@
       <w:ind w:right="-46"/>
       <w:jc w:val="right"/>
     </w:pPr>
-    <w:fldSimple w:instr=" TITLE  \* MERGEFORMAT ">
-      <w:r>
-        <w:t>Template</w:t>
-      </w:r>
-    </w:fldSimple>
+    <w:r>
+      <w:fldChar w:fldCharType="begin"/>
+    </w:r>
+    <w:r>
+      <w:instrText xml:space="preserve"> TITLE  \* MERGEFORMAT </w:instrText>
+    </w:r>
+    <w:r>
+      <w:fldChar w:fldCharType="separate"/>
+    </w:r>
+    <w:r>
+      <w:t>Template</w:t>
+    </w:r>
+    <w:r>
+      <w:fldChar w:fldCharType="end"/>
+    </w:r>
   </w:p>
 </w:ftr>
 </file>
 
 <file path=word/footer2.xml><?xml version="1.0" encoding="utf-8"?>
-<w:ftr xmlns:wpc="http://schemas.microsoft.com/office/word/2010/wordprocessingCanvas" xmlns:mo="http://schemas.microsoft.com/office/mac/office/2008/main" xmlns:mc="http://schemas.openxmlformats.org/markup-compatibility/2006" xmlns:mv="urn:schemas-microsoft-com:mac:vml" xmlns:o="urn:schemas-microsoft-com:office:office" xmlns:r="http://schemas.openxmlformats.org/officeDocument/2006/relationships" xmlns:m="http://schemas.openxmlformats.org/officeDocument/2006/math" xmlns:v="urn:schemas-microsoft-com:vml" xmlns:wp14="http://schemas.microsoft.com/office/word/2010/wordprocessingDrawing" xmlns:wp="http://schemas.openxmlformats.org/drawingml/2006/wordprocessingDrawing" xmlns:w10="urn:schemas-microsoft-com:office:word" xmlns:w="http://schemas.openxmlformats.org/wordprocessingml/2006/main" xmlns:w14="http://schemas.microsoft.com/office/word/2010/wordml" xmlns:w15="http://schemas.microsoft.com/office/word/2012/wordml" xmlns:wpg="http://schemas.microsoft.com/office/word/2010/wordprocessingGroup" xmlns:wpi="http://schemas.microsoft.com/office/word/2010/wordprocessingInk" xmlns:wne="http://schemas.microsoft.com/office/word/2006/wordml" xmlns:wps="http://schemas.microsoft.com/office/word/2010/wordprocessingShape" mc:Ignorable="w14 w15 wp14">
+<w:ftr xmlns:wpc="http://schemas.microsoft.com/office/word/2010/wordprocessingCanvas" xmlns:cx="http://schemas.microsoft.com/office/drawing/2014/chartex" xmlns:cx1="http://schemas.microsoft.com/office/drawing/2015/9/8/chartex" xmlns:cx2="http://schemas.microsoft.com/office/drawing/2015/10/21/chartex" xmlns:cx3="http://schemas.microsoft.com/office/drawing/2016/5/9/chartex" xmlns:cx4="http://schemas.microsoft.com/office/drawing/2016/5/10/chartex" xmlns:cx5="http://schemas.microsoft.com/office/drawing/2016/5/11/chartex" xmlns:cx6="http://schemas.microsoft.com/office/drawing/2016/5/12/chartex" xmlns:cx7="http://schemas.microsoft.com/office/drawing/2016/5/13/chartex" xmlns:cx8="http://schemas.microsoft.com/office/drawing/2016/5/14/chartex" xmlns:mc="http://schemas.openxmlformats.org/markup-compatibility/2006" xmlns:aink="http://schemas.microsoft.com/office/drawing/2016/ink" xmlns:am3d="http://schemas.microsoft.com/office/drawing/2017/model3d" xmlns:o="urn:schemas-microsoft-com:office:office" xmlns:r="http://schemas.openxmlformats.org/officeDocument/2006/relationships" xmlns:m="http://schemas.openxmlformats.org/officeDocument/2006/math" xmlns:v="urn:schemas-microsoft-com:vml" xmlns:wp14="http://schemas.microsoft.com/office/word/2010/wordprocessingDrawing" xmlns:wp="http://schemas.openxmlformats.org/drawingml/2006/wordprocessingDrawing" xmlns:w10="urn:schemas-microsoft-com:office:word" xmlns:w="http://schemas.openxmlformats.org/wordprocessingml/2006/main" xmlns:w14="http://schemas.microsoft.com/office/word/2010/wordml" xmlns:w15="http://schemas.microsoft.com/office/word/2012/wordml" xmlns:w16cid="http://schemas.microsoft.com/office/word/2016/wordml/cid" xmlns:w16se="http://schemas.microsoft.com/office/word/2015/wordml/symex" xmlns:wpg="http://schemas.microsoft.com/office/word/2010/wordprocessingGroup" xmlns:wpi="http://schemas.microsoft.com/office/word/2010/wordprocessingInk" xmlns:wne="http://schemas.microsoft.com/office/word/2006/wordml" xmlns:wps="http://schemas.microsoft.com/office/word/2010/wordprocessingShape" mc:Ignorable="w14 w15 w16se w16cid wp14">
   <w:p>
     <w:pPr>
       <w:pStyle w:val="Footer"/>
@@ -167,17 +176,27 @@
       </w:tabs>
       <w:ind w:right="-46"/>
     </w:pPr>
-    <w:fldSimple w:instr=" TITLE  \* MERGEFORMAT ">
-      <w:r>
-        <w:t>Template</w:t>
-      </w:r>
-    </w:fldSimple>
+    <w:r>
+      <w:fldChar w:fldCharType="begin"/>
+    </w:r>
+    <w:r>
+      <w:instrText xml:space="preserve"> TITLE  \* MERGEFORMAT </w:instrText>
+    </w:r>
+    <w:r>
+      <w:fldChar w:fldCharType="separate"/>
+    </w:r>
+    <w:r>
+      <w:t>Template</w:t>
+    </w:r>
+    <w:r>
+      <w:fldChar w:fldCharType="end"/>
+    </w:r>
   </w:p>
 </w:ftr>
 </file>
 
 <file path=word/footnotes.xml><?xml version="1.0" encoding="utf-8"?>
-<w:footnotes xmlns:wpc="http://schemas.microsoft.com/office/word/2010/wordprocessingCanvas" xmlns:mo="http://schemas.microsoft.com/office/mac/office/2008/main" xmlns:mc="http://schemas.openxmlformats.org/markup-compatibility/2006" xmlns:mv="urn:schemas-microsoft-com:mac:vml" xmlns:o="urn:schemas-microsoft-com:office:office" xmlns:r="http://schemas.openxmlformats.org/officeDocument/2006/relationships" xmlns:m="http://schemas.openxmlformats.org/officeDocument/2006/math" xmlns:v="urn:schemas-microsoft-com:vml" xmlns:wp14="http://schemas.microsoft.com/office/word/2010/wordprocessingDrawing" xmlns:wp="http://schemas.openxmlformats.org/drawingml/2006/wordprocessingDrawing" xmlns:w10="urn:schemas-microsoft-com:office:word" xmlns:w="http://schemas.openxmlformats.org/wordprocessingml/2006/main" xmlns:w14="http://schemas.microsoft.com/office/word/2010/wordml" xmlns:w15="http://schemas.microsoft.com/office/word/2012/wordml" xmlns:wpg="http://schemas.microsoft.com/office/word/2010/wordprocessingGroup" xmlns:wpi="http://schemas.microsoft.com/office/word/2010/wordprocessingInk" xmlns:wne="http://schemas.microsoft.com/office/word/2006/wordml" xmlns:wps="http://schemas.microsoft.com/office/word/2010/wordprocessingShape" mc:Ignorable="w14 w15 wp14">
+<w:footnotes xmlns:wpc="http://schemas.microsoft.com/office/word/2010/wordprocessingCanvas" xmlns:cx="http://schemas.microsoft.com/office/drawing/2014/chartex" xmlns:cx1="http://schemas.microsoft.com/office/drawing/2015/9/8/chartex" xmlns:cx2="http://schemas.microsoft.com/office/drawing/2015/10/21/chartex" xmlns:cx3="http://schemas.microsoft.com/office/drawing/2016/5/9/chartex" xmlns:cx4="http://schemas.microsoft.com/office/drawing/2016/5/10/chartex" xmlns:cx5="http://schemas.microsoft.com/office/drawing/2016/5/11/chartex" xmlns:cx6="http://schemas.microsoft.com/office/drawing/2016/5/12/chartex" xmlns:cx7="http://schemas.microsoft.com/office/drawing/2016/5/13/chartex" xmlns:cx8="http://schemas.microsoft.com/office/drawing/2016/5/14/chartex" xmlns:mc="http://schemas.openxmlformats.org/markup-compatibility/2006" xmlns:aink="http://schemas.microsoft.com/office/drawing/2016/ink" xmlns:am3d="http://schemas.microsoft.com/office/drawing/2017/model3d" xmlns:o="urn:schemas-microsoft-com:office:office" xmlns:r="http://schemas.openxmlformats.org/officeDocument/2006/relationships" xmlns:m="http://schemas.openxmlformats.org/officeDocument/2006/math" xmlns:v="urn:schemas-microsoft-com:vml" xmlns:wp14="http://schemas.microsoft.com/office/word/2010/wordprocessingDrawing" xmlns:wp="http://schemas.openxmlformats.org/drawingml/2006/wordprocessingDrawing" xmlns:w10="urn:schemas-microsoft-com:office:word" xmlns:w="http://schemas.openxmlformats.org/wordprocessingml/2006/main" xmlns:w14="http://schemas.microsoft.com/office/word/2010/wordml" xmlns:w15="http://schemas.microsoft.com/office/word/2012/wordml" xmlns:w16cid="http://schemas.microsoft.com/office/word/2016/wordml/cid" xmlns:w16se="http://schemas.microsoft.com/office/word/2015/wordml/symex" xmlns:wpg="http://schemas.microsoft.com/office/word/2010/wordprocessingGroup" xmlns:wpi="http://schemas.microsoft.com/office/word/2010/wordprocessingInk" xmlns:wne="http://schemas.microsoft.com/office/word/2006/wordml" xmlns:wps="http://schemas.microsoft.com/office/word/2010/wordprocessingShape" mc:Ignorable="w14 w15 w16se w16cid wp14">
   <w:footnote w:type="separator" w:id="-1">
     <w:p>
       <w:r>
@@ -196,8 +215,8 @@
 </file>
 
 <file path=word/numbering.xml><?xml version="1.0" encoding="utf-8"?>
-<w:numbering xmlns:wpc="http://schemas.microsoft.com/office/word/2010/wordprocessingCanvas" xmlns:mo="http://schemas.microsoft.com/office/mac/office/2008/main" xmlns:mc="http://schemas.openxmlformats.org/markup-compatibility/2006" xmlns:mv="urn:schemas-microsoft-com:mac:vml" xmlns:o="urn:schemas-microsoft-com:office:office" xmlns:r="http://schemas.openxmlformats.org/officeDocument/2006/relationships" xmlns:m="http://schemas.openxmlformats.org/officeDocument/2006/math" xmlns:v="urn:schemas-microsoft-com:vml" xmlns:wp14="http://schemas.microsoft.com/office/word/2010/wordprocessingDrawing" xmlns:wp="http://schemas.openxmlformats.org/drawingml/2006/wordprocessingDrawing" xmlns:w10="urn:schemas-microsoft-com:office:word" xmlns:w="http://schemas.openxmlformats.org/wordprocessingml/2006/main" xmlns:w14="http://schemas.microsoft.com/office/word/2010/wordml" xmlns:w15="http://schemas.microsoft.com/office/word/2012/wordml" xmlns:wpg="http://schemas.microsoft.com/office/word/2010/wordprocessingGroup" xmlns:wpi="http://schemas.microsoft.com/office/word/2010/wordprocessingInk" xmlns:wne="http://schemas.microsoft.com/office/word/2006/wordml" xmlns:wps="http://schemas.microsoft.com/office/word/2010/wordprocessingShape" mc:Ignorable="w14 w15 wp14">
-  <w:abstractNum w:abstractNumId="0">
+<w:numbering xmlns:wpc="http://schemas.microsoft.com/office/word/2010/wordprocessingCanvas" xmlns:cx="http://schemas.microsoft.com/office/drawing/2014/chartex" xmlns:cx1="http://schemas.microsoft.com/office/drawing/2015/9/8/chartex" xmlns:cx2="http://schemas.microsoft.com/office/drawing/2015/10/21/chartex" xmlns:cx3="http://schemas.microsoft.com/office/drawing/2016/5/9/chartex" xmlns:cx4="http://schemas.microsoft.com/office/drawing/2016/5/10/chartex" xmlns:cx5="http://schemas.microsoft.com/office/drawing/2016/5/11/chartex" xmlns:cx6="http://schemas.microsoft.com/office/drawing/2016/5/12/chartex" xmlns:cx7="http://schemas.microsoft.com/office/drawing/2016/5/13/chartex" xmlns:cx8="http://schemas.microsoft.com/office/drawing/2016/5/14/chartex" xmlns:mc="http://schemas.openxmlformats.org/markup-compatibility/2006" xmlns:aink="http://schemas.microsoft.com/office/drawing/2016/ink" xmlns:am3d="http://schemas.microsoft.com/office/drawing/2017/model3d" xmlns:o="urn:schemas-microsoft-com:office:office" xmlns:r="http://schemas.openxmlformats.org/officeDocument/2006/relationships" xmlns:m="http://schemas.openxmlformats.org/officeDocument/2006/math" xmlns:v="urn:schemas-microsoft-com:vml" xmlns:wp14="http://schemas.microsoft.com/office/word/2010/wordprocessingDrawing" xmlns:wp="http://schemas.openxmlformats.org/drawingml/2006/wordprocessingDrawing" xmlns:w10="urn:schemas-microsoft-com:office:word" xmlns:w="http://schemas.openxmlformats.org/wordprocessingml/2006/main" xmlns:w14="http://schemas.microsoft.com/office/word/2010/wordml" xmlns:w15="http://schemas.microsoft.com/office/word/2012/wordml" xmlns:w16cid="http://schemas.microsoft.com/office/word/2016/wordml/cid" xmlns:w16se="http://schemas.microsoft.com/office/word/2015/wordml/symex" xmlns:wpg="http://schemas.microsoft.com/office/word/2010/wordprocessingGroup" xmlns:wpi="http://schemas.microsoft.com/office/word/2010/wordprocessingInk" xmlns:wne="http://schemas.microsoft.com/office/word/2006/wordml" xmlns:wps="http://schemas.microsoft.com/office/word/2010/wordprocessingShape" mc:Ignorable="w14 w15 w16se w16cid wp14">
+  <w:abstractNum w:abstractNumId="0" w15:restartNumberingAfterBreak="0">
     <w:nsid w:val="E17F69BA"/>
     <w:multiLevelType w:val="multilevel"/>
     <w:tmpl w:val="97F4D434"/>
@@ -289,7 +308,7 @@
       <w:lvlJc w:val="left"/>
     </w:lvl>
   </w:abstractNum>
-  <w:abstractNum w:abstractNumId="1">
+  <w:abstractNum w:abstractNumId="1" w15:restartNumberingAfterBreak="0">
     <w:nsid w:val="FFFFFF1D"/>
     <w:multiLevelType w:val="multilevel"/>
     <w:tmpl w:val="4A6225CA"/>
@@ -429,10 +448,10 @@
       </w:rPr>
     </w:lvl>
   </w:abstractNum>
-  <w:abstractNum w:abstractNumId="2">
+  <w:abstractNum w:abstractNumId="2" w15:restartNumberingAfterBreak="0">
     <w:nsid w:val="FFFFFF7C"/>
     <w:multiLevelType w:val="singleLevel"/>
-    <w:tmpl w:val="0E900B58"/>
+    <w:tmpl w:val="599C4848"/>
     <w:lvl w:ilvl="0">
       <w:start w:val="1"/>
       <w:numFmt w:val="decimal"/>
@@ -446,10 +465,10 @@
       </w:pPr>
     </w:lvl>
   </w:abstractNum>
-  <w:abstractNum w:abstractNumId="3">
+  <w:abstractNum w:abstractNumId="3" w15:restartNumberingAfterBreak="0">
     <w:nsid w:val="FFFFFF7D"/>
     <w:multiLevelType w:val="singleLevel"/>
-    <w:tmpl w:val="A6B29D7C"/>
+    <w:tmpl w:val="62C6B852"/>
     <w:lvl w:ilvl="0">
       <w:start w:val="1"/>
       <w:numFmt w:val="decimal"/>
@@ -463,10 +482,10 @@
       </w:pPr>
     </w:lvl>
   </w:abstractNum>
-  <w:abstractNum w:abstractNumId="4">
+  <w:abstractNum w:abstractNumId="4" w15:restartNumberingAfterBreak="0">
     <w:nsid w:val="FFFFFF7E"/>
     <w:multiLevelType w:val="singleLevel"/>
-    <w:tmpl w:val="4B8ED79A"/>
+    <w:tmpl w:val="B2281E08"/>
     <w:lvl w:ilvl="0">
       <w:start w:val="1"/>
       <w:numFmt w:val="decimal"/>
@@ -480,10 +499,10 @@
       </w:pPr>
     </w:lvl>
   </w:abstractNum>
-  <w:abstractNum w:abstractNumId="5">
+  <w:abstractNum w:abstractNumId="5" w15:restartNumberingAfterBreak="0">
     <w:nsid w:val="FFFFFF7F"/>
     <w:multiLevelType w:val="singleLevel"/>
-    <w:tmpl w:val="D00E4122"/>
+    <w:tmpl w:val="6E983C38"/>
     <w:lvl w:ilvl="0">
       <w:start w:val="1"/>
       <w:numFmt w:val="decimal"/>
@@ -497,10 +516,10 @@
       </w:pPr>
     </w:lvl>
   </w:abstractNum>
-  <w:abstractNum w:abstractNumId="6">
+  <w:abstractNum w:abstractNumId="6" w15:restartNumberingAfterBreak="0">
     <w:nsid w:val="FFFFFF80"/>
     <w:multiLevelType w:val="singleLevel"/>
-    <w:tmpl w:val="35AC77E6"/>
+    <w:tmpl w:val="2916BFF6"/>
     <w:lvl w:ilvl="0">
       <w:start w:val="1"/>
       <w:numFmt w:val="bullet"/>
@@ -517,10 +536,10 @@
       </w:rPr>
     </w:lvl>
   </w:abstractNum>
-  <w:abstractNum w:abstractNumId="7">
+  <w:abstractNum w:abstractNumId="7" w15:restartNumberingAfterBreak="0">
     <w:nsid w:val="FFFFFF81"/>
     <w:multiLevelType w:val="singleLevel"/>
-    <w:tmpl w:val="250EE0CA"/>
+    <w:tmpl w:val="E21CF4EE"/>
     <w:lvl w:ilvl="0">
       <w:start w:val="1"/>
       <w:numFmt w:val="bullet"/>
@@ -537,10 +556,10 @@
       </w:rPr>
     </w:lvl>
   </w:abstractNum>
-  <w:abstractNum w:abstractNumId="8">
+  <w:abstractNum w:abstractNumId="8" w15:restartNumberingAfterBreak="0">
     <w:nsid w:val="FFFFFF82"/>
     <w:multiLevelType w:val="singleLevel"/>
-    <w:tmpl w:val="683ADE9A"/>
+    <w:tmpl w:val="EF94BCFE"/>
     <w:lvl w:ilvl="0">
       <w:start w:val="1"/>
       <w:numFmt w:val="bullet"/>
@@ -557,10 +576,10 @@
       </w:rPr>
     </w:lvl>
   </w:abstractNum>
-  <w:abstractNum w:abstractNumId="9">
+  <w:abstractNum w:abstractNumId="9" w15:restartNumberingAfterBreak="0">
     <w:nsid w:val="FFFFFF83"/>
     <w:multiLevelType w:val="singleLevel"/>
-    <w:tmpl w:val="459A8E7E"/>
+    <w:tmpl w:val="11E2496C"/>
     <w:lvl w:ilvl="0">
       <w:start w:val="1"/>
       <w:numFmt w:val="bullet"/>
@@ -577,10 +596,10 @@
       </w:rPr>
     </w:lvl>
   </w:abstractNum>
-  <w:abstractNum w:abstractNumId="10">
+  <w:abstractNum w:abstractNumId="10" w15:restartNumberingAfterBreak="0">
     <w:nsid w:val="FFFFFF88"/>
     <w:multiLevelType w:val="singleLevel"/>
-    <w:tmpl w:val="214EFE24"/>
+    <w:tmpl w:val="AB66EEA8"/>
     <w:lvl w:ilvl="0">
       <w:start w:val="1"/>
       <w:numFmt w:val="decimal"/>
@@ -594,10 +613,10 @@
       </w:pPr>
     </w:lvl>
   </w:abstractNum>
-  <w:abstractNum w:abstractNumId="11">
+  <w:abstractNum w:abstractNumId="11" w15:restartNumberingAfterBreak="0">
     <w:nsid w:val="FFFFFF89"/>
     <w:multiLevelType w:val="singleLevel"/>
-    <w:tmpl w:val="0A6C48AE"/>
+    <w:tmpl w:val="0C4C42FC"/>
     <w:lvl w:ilvl="0">
       <w:start w:val="1"/>
       <w:numFmt w:val="bullet"/>
@@ -654,7 +673,7 @@
 </file>
 
 <file path=word/styles.xml><?xml version="1.0" encoding="utf-8"?>
-<w:styles xmlns:mc="http://schemas.openxmlformats.org/markup-compatibility/2006" xmlns:r="http://schemas.openxmlformats.org/officeDocument/2006/relationships" xmlns:w="http://schemas.openxmlformats.org/wordprocessingml/2006/main" xmlns:w14="http://schemas.microsoft.com/office/word/2010/wordml" xmlns:w15="http://schemas.microsoft.com/office/word/2012/wordml" mc:Ignorable="w14 w15">
+<w:styles xmlns:mc="http://schemas.openxmlformats.org/markup-compatibility/2006" xmlns:r="http://schemas.openxmlformats.org/officeDocument/2006/relationships" xmlns:w="http://schemas.openxmlformats.org/wordprocessingml/2006/main" xmlns:w14="http://schemas.microsoft.com/office/word/2010/wordml" xmlns:w15="http://schemas.microsoft.com/office/word/2012/wordml" xmlns:w16cid="http://schemas.microsoft.com/office/word/2016/wordml/cid" xmlns:w16se="http://schemas.microsoft.com/office/word/2015/wordml/symex" mc:Ignorable="w14 w15 w16se w16cid">
   <w:docDefaults>
     <w:rPrDefault>
       <w:rPr>
@@ -670,7 +689,7 @@
       </w:pPr>
     </w:pPrDefault>
   </w:docDefaults>
-  <w:latentStyles w:defLockedState="0" w:defUIPriority="0" w:defSemiHidden="0" w:defUnhideWhenUsed="0" w:defQFormat="0" w:count="382">
+  <w:latentStyles w:defLockedState="0" w:defUIPriority="0" w:defSemiHidden="0" w:defUnhideWhenUsed="0" w:defQFormat="0" w:count="375">
     <w:lsdException w:name="heading 8" w:semiHidden="1" w:unhideWhenUsed="1"/>
     <w:lsdException w:name="index 5" w:semiHidden="1" w:unhideWhenUsed="1"/>
     <w:lsdException w:name="index 6" w:semiHidden="1" w:unhideWhenUsed="1"/>
@@ -794,15 +813,6 @@
     <w:lsdException w:name="Table Web 3" w:semiHidden="1" w:unhideWhenUsed="1"/>
     <w:lsdException w:name="Balloon Text" w:semiHidden="1" w:unhideWhenUsed="1"/>
     <w:lsdException w:name="Table Theme" w:semiHidden="1" w:unhideWhenUsed="1"/>
-    <w:lsdException w:name="Note Level 1" w:semiHidden="1" w:unhideWhenUsed="1"/>
-    <w:lsdException w:name="Note Level 2" w:semiHidden="1" w:unhideWhenUsed="1"/>
-    <w:lsdException w:name="Note Level 3" w:semiHidden="1" w:unhideWhenUsed="1"/>
-    <w:lsdException w:name="Note Level 4" w:semiHidden="1" w:unhideWhenUsed="1"/>
-    <w:lsdException w:name="Note Level 5" w:semiHidden="1" w:unhideWhenUsed="1"/>
-    <w:lsdException w:name="Note Level 6" w:semiHidden="1" w:unhideWhenUsed="1"/>
-    <w:lsdException w:name="Note Level 7" w:semiHidden="1" w:unhideWhenUsed="1"/>
-    <w:lsdException w:name="Note Level 8" w:semiHidden="1" w:unhideWhenUsed="1"/>
-    <w:lsdException w:name="Note Level 9" w:semiHidden="1" w:unhideWhenUsed="1"/>
     <w:lsdException w:name="Placeholder Text" w:semiHidden="1"/>
     <w:lsdException w:name="Light Shading"/>
     <w:lsdException w:name="Light List"/>
@@ -1271,11 +1281,17 @@
     <w:name w:val="Date"/>
     <w:next w:val="BodyText"/>
     <w:qFormat/>
+    <w:rsid w:val="00C810F6"/>
     <w:pPr>
       <w:keepNext/>
       <w:keepLines/>
       <w:jc w:val="center"/>
     </w:pPr>
+    <w:rPr>
+      <w:rFonts w:asciiTheme="majorHAnsi" w:eastAsiaTheme="majorEastAsia" w:hAnsiTheme="majorHAnsi" w:cstheme="majorHAnsi"/>
+      <w:i/>
+      <w:iCs/>
+    </w:rPr>
   </w:style>
   <w:style w:type="paragraph" w:customStyle="1" w:styleId="Abstract">
     <w:name w:val="Abstract"/>
@@ -1755,6 +1771,39 @@
       <w:jc w:val="right"/>
       <w:outlineLvl w:val="0"/>
     </w:pPr>
+  </w:style>
+  <w:style w:type="paragraph" w:styleId="BalloonText">
+    <w:name w:val="Balloon Text"/>
+    <w:basedOn w:val="Normal"/>
+    <w:link w:val="BalloonTextChar"/>
+    <w:semiHidden/>
+    <w:unhideWhenUsed/>
+    <w:rsid w:val="00C810F6"/>
+    <w:pPr>
+      <w:spacing w:after="0" w:line="240" w:lineRule="auto"/>
+    </w:pPr>
+    <w:rPr>
+      <w:rFonts w:cstheme="majorHAnsi"/>
+      <w:sz w:val="18"/>
+      <w:szCs w:val="18"/>
+    </w:rPr>
+  </w:style>
+  <w:style w:type="character" w:customStyle="1" w:styleId="BalloonTextChar">
+    <w:name w:val="Balloon Text Char"/>
+    <w:basedOn w:val="DefaultParagraphFont"/>
+    <w:link w:val="BalloonText"/>
+    <w:semiHidden/>
+    <w:rsid w:val="00C810F6"/>
+    <w:rPr>
+      <w:rFonts w:asciiTheme="majorHAnsi" w:hAnsiTheme="majorHAnsi" w:cstheme="majorHAnsi"/>
+      <w:kern w:val="16"/>
+      <w:sz w:val="18"/>
+      <w:szCs w:val="18"/>
+      <w14:ligatures w14:val="standard"/>
+      <w14:numForm w14:val="oldStyle"/>
+      <w14:numSpacing w14:val="proportional"/>
+      <w14:cntxtAlts/>
+    </w:rPr>
   </w:style>
 </w:styles>
 </file>

</xml_diff>

<commit_message>
add some pandoc-crossref templates
</commit_message>
<xml_diff>
--- a/templates/custom.docx
+++ b/templates/custom.docx
@@ -4,10 +4,19 @@
   <w:body>
     <w:p>
       <w:r>
-        <w:t>Hello world.</w:t>
+        <w:t>Hel</w:t>
       </w:r>
       <w:bookmarkStart w:id="0" w:name="_GoBack"/>
       <w:bookmarkEnd w:id="0"/>
+      <w:r>
+        <w:t>lo world.</w:t>
+      </w:r>
+      <w:r>
+        <w:rPr>
+          <w:rStyle w:val="FootnoteReference"/>
+        </w:rPr>
+        <w:footnoteReference w:id="1"/>
+      </w:r>
     </w:p>
     <w:p>
       <w:pPr>
@@ -24,7 +33,7 @@
       <w:footerReference w:type="even" r:id="rId7"/>
       <w:footerReference w:type="default" r:id="rId8"/>
       <w:pgSz w:w="11906" w:h="16838"/>
-      <w:pgMar w:top="1440" w:right="1440" w:bottom="1440" w:left="1440" w:header="567" w:footer="567" w:gutter="0"/>
+      <w:pgMar w:top="851" w:right="851" w:bottom="1021" w:left="851" w:header="567" w:footer="567" w:gutter="0"/>
       <w:cols w:space="720"/>
       <w:docGrid w:linePitch="400"/>
     </w:sectPr>
@@ -105,21 +114,11 @@
       <w:ind w:right="-46"/>
       <w:jc w:val="right"/>
     </w:pPr>
-    <w:r>
-      <w:fldChar w:fldCharType="begin"/>
-    </w:r>
-    <w:r>
-      <w:instrText xml:space="preserve"> TITLE  \* MERGEFORMAT </w:instrText>
-    </w:r>
-    <w:r>
-      <w:fldChar w:fldCharType="separate"/>
-    </w:r>
-    <w:r>
-      <w:t>Template</w:t>
-    </w:r>
-    <w:r>
-      <w:fldChar w:fldCharType="end"/>
-    </w:r>
+    <w:fldSimple w:instr=" TITLE  \* MERGEFORMAT ">
+      <w:r>
+        <w:t>Template</w:t>
+      </w:r>
+    </w:fldSimple>
   </w:p>
 </w:ftr>
 </file>
@@ -176,21 +175,11 @@
       </w:tabs>
       <w:ind w:right="-46"/>
     </w:pPr>
-    <w:r>
-      <w:fldChar w:fldCharType="begin"/>
-    </w:r>
-    <w:r>
-      <w:instrText xml:space="preserve"> TITLE  \* MERGEFORMAT </w:instrText>
-    </w:r>
-    <w:r>
-      <w:fldChar w:fldCharType="separate"/>
-    </w:r>
-    <w:r>
-      <w:t>Template</w:t>
-    </w:r>
-    <w:r>
-      <w:fldChar w:fldCharType="end"/>
-    </w:r>
+    <w:fldSimple w:instr=" TITLE  \* MERGEFORMAT ">
+      <w:r>
+        <w:t>Template</w:t>
+      </w:r>
+    </w:fldSimple>
   </w:p>
 </w:ftr>
 </file>
@@ -211,6 +200,22 @@
       </w:r>
     </w:p>
   </w:footnote>
+  <w:footnote w:id="1">
+    <w:p>
+      <w:pPr>
+        <w:pStyle w:val="FootnoteText"/>
+      </w:pPr>
+      <w:r>
+        <w:rPr>
+          <w:rStyle w:val="FootnoteReference"/>
+        </w:rPr>
+        <w:footnoteRef/>
+      </w:r>
+      <w:r>
+        <w:t xml:space="preserve"> Footnote</w:t>
+      </w:r>
+    </w:p>
+  </w:footnote>
 </w:footnotes>
 </file>
 
@@ -451,7 +456,7 @@
   <w:abstractNum w:abstractNumId="2" w15:restartNumberingAfterBreak="0">
     <w:nsid w:val="FFFFFF7C"/>
     <w:multiLevelType w:val="singleLevel"/>
-    <w:tmpl w:val="599C4848"/>
+    <w:tmpl w:val="8E06F528"/>
     <w:lvl w:ilvl="0">
       <w:start w:val="1"/>
       <w:numFmt w:val="decimal"/>
@@ -468,7 +473,7 @@
   <w:abstractNum w:abstractNumId="3" w15:restartNumberingAfterBreak="0">
     <w:nsid w:val="FFFFFF7D"/>
     <w:multiLevelType w:val="singleLevel"/>
-    <w:tmpl w:val="62C6B852"/>
+    <w:tmpl w:val="A8263DEA"/>
     <w:lvl w:ilvl="0">
       <w:start w:val="1"/>
       <w:numFmt w:val="decimal"/>
@@ -485,7 +490,7 @@
   <w:abstractNum w:abstractNumId="4" w15:restartNumberingAfterBreak="0">
     <w:nsid w:val="FFFFFF7E"/>
     <w:multiLevelType w:val="singleLevel"/>
-    <w:tmpl w:val="B2281E08"/>
+    <w:tmpl w:val="8A84695C"/>
     <w:lvl w:ilvl="0">
       <w:start w:val="1"/>
       <w:numFmt w:val="decimal"/>
@@ -502,7 +507,7 @@
   <w:abstractNum w:abstractNumId="5" w15:restartNumberingAfterBreak="0">
     <w:nsid w:val="FFFFFF7F"/>
     <w:multiLevelType w:val="singleLevel"/>
-    <w:tmpl w:val="6E983C38"/>
+    <w:tmpl w:val="5C1C2888"/>
     <w:lvl w:ilvl="0">
       <w:start w:val="1"/>
       <w:numFmt w:val="decimal"/>
@@ -519,7 +524,7 @@
   <w:abstractNum w:abstractNumId="6" w15:restartNumberingAfterBreak="0">
     <w:nsid w:val="FFFFFF80"/>
     <w:multiLevelType w:val="singleLevel"/>
-    <w:tmpl w:val="2916BFF6"/>
+    <w:tmpl w:val="B2B8C368"/>
     <w:lvl w:ilvl="0">
       <w:start w:val="1"/>
       <w:numFmt w:val="bullet"/>
@@ -539,7 +544,7 @@
   <w:abstractNum w:abstractNumId="7" w15:restartNumberingAfterBreak="0">
     <w:nsid w:val="FFFFFF81"/>
     <w:multiLevelType w:val="singleLevel"/>
-    <w:tmpl w:val="E21CF4EE"/>
+    <w:tmpl w:val="0E66A214"/>
     <w:lvl w:ilvl="0">
       <w:start w:val="1"/>
       <w:numFmt w:val="bullet"/>
@@ -559,7 +564,7 @@
   <w:abstractNum w:abstractNumId="8" w15:restartNumberingAfterBreak="0">
     <w:nsid w:val="FFFFFF82"/>
     <w:multiLevelType w:val="singleLevel"/>
-    <w:tmpl w:val="EF94BCFE"/>
+    <w:tmpl w:val="4CB42688"/>
     <w:lvl w:ilvl="0">
       <w:start w:val="1"/>
       <w:numFmt w:val="bullet"/>
@@ -579,7 +584,7 @@
   <w:abstractNum w:abstractNumId="9" w15:restartNumberingAfterBreak="0">
     <w:nsid w:val="FFFFFF83"/>
     <w:multiLevelType w:val="singleLevel"/>
-    <w:tmpl w:val="11E2496C"/>
+    <w:tmpl w:val="BDC6DFB4"/>
     <w:lvl w:ilvl="0">
       <w:start w:val="1"/>
       <w:numFmt w:val="bullet"/>
@@ -599,7 +604,7 @@
   <w:abstractNum w:abstractNumId="10" w15:restartNumberingAfterBreak="0">
     <w:nsid w:val="FFFFFF88"/>
     <w:multiLevelType w:val="singleLevel"/>
-    <w:tmpl w:val="AB66EEA8"/>
+    <w:tmpl w:val="50461C3C"/>
     <w:lvl w:ilvl="0">
       <w:start w:val="1"/>
       <w:numFmt w:val="decimal"/>
@@ -616,7 +621,7 @@
   <w:abstractNum w:abstractNumId="11" w15:restartNumberingAfterBreak="0">
     <w:nsid w:val="FFFFFF89"/>
     <w:multiLevelType w:val="singleLevel"/>
-    <w:tmpl w:val="0C4C42FC"/>
+    <w:tmpl w:val="A87AC946"/>
     <w:lvl w:ilvl="0">
       <w:start w:val="1"/>
       <w:numFmt w:val="bullet"/>
@@ -689,7 +694,7 @@
       </w:pPr>
     </w:pPrDefault>
   </w:docDefaults>
-  <w:latentStyles w:defLockedState="0" w:defUIPriority="0" w:defSemiHidden="0" w:defUnhideWhenUsed="0" w:defQFormat="0" w:count="375">
+  <w:latentStyles w:defLockedState="0" w:defUIPriority="0" w:defSemiHidden="0" w:defUnhideWhenUsed="0" w:defQFormat="0" w:count="376">
     <w:lsdException w:name="heading 8" w:semiHidden="1" w:unhideWhenUsed="1"/>
     <w:lsdException w:name="index 5" w:semiHidden="1" w:unhideWhenUsed="1"/>
     <w:lsdException w:name="index 6" w:semiHidden="1" w:unhideWhenUsed="1"/>
@@ -763,7 +768,6 @@
     <w:lsdException w:name="HTML Sample" w:semiHidden="1" w:unhideWhenUsed="1"/>
     <w:lsdException w:name="HTML Typewriter" w:semiHidden="1" w:unhideWhenUsed="1"/>
     <w:lsdException w:name="HTML Variable" w:semiHidden="1" w:unhideWhenUsed="1"/>
-    <w:lsdException w:name="Normal Table" w:semiHidden="1" w:unhideWhenUsed="1"/>
     <w:lsdException w:name="annotation subject" w:semiHidden="1" w:unhideWhenUsed="1"/>
     <w:lsdException w:name="No List" w:semiHidden="1" w:unhideWhenUsed="1"/>
     <w:lsdException w:name="Outline List 1" w:semiHidden="1" w:unhideWhenUsed="1"/>
@@ -810,9 +814,7 @@
     <w:lsdException w:name="Table Subtle 2" w:semiHidden="1" w:unhideWhenUsed="1"/>
     <w:lsdException w:name="Table Web 1" w:semiHidden="1" w:unhideWhenUsed="1"/>
     <w:lsdException w:name="Table Web 2" w:semiHidden="1" w:unhideWhenUsed="1"/>
-    <w:lsdException w:name="Table Web 3" w:semiHidden="1" w:unhideWhenUsed="1"/>
     <w:lsdException w:name="Balloon Text" w:semiHidden="1" w:unhideWhenUsed="1"/>
-    <w:lsdException w:name="Table Theme" w:semiHidden="1" w:unhideWhenUsed="1"/>
     <w:lsdException w:name="Placeholder Text" w:semiHidden="1"/>
     <w:lsdException w:name="Light Shading"/>
     <w:lsdException w:name="Light List"/>
@@ -833,7 +835,6 @@
     <w:lsdException w:name="Light Grid Accent 1"/>
     <w:lsdException w:name="Medium Shading 1 Accent 1"/>
     <w:lsdException w:name="Medium Shading 2 Accent 1"/>
-    <w:lsdException w:name="Medium List 1 Accent 1"/>
     <w:lsdException w:name="Revision" w:semiHidden="1"/>
     <w:lsdException w:name="Medium List 2 Accent 1"/>
     <w:lsdException w:name="Medium Grid 1 Accent 1"/>
@@ -912,7 +913,6 @@
     <w:lsdException w:name="Dark List Accent 6"/>
     <w:lsdException w:name="Colorful Shading Accent 6"/>
     <w:lsdException w:name="Colorful List Accent 6"/>
-    <w:lsdException w:name="Colorful Grid Accent 6"/>
     <w:lsdException w:name="Bibliography" w:semiHidden="1" w:unhideWhenUsed="1"/>
     <w:lsdException w:name="TOC Heading" w:semiHidden="1" w:unhideWhenUsed="1"/>
     <w:lsdException w:name="Grid Table 4" w:uiPriority="49"/>
@@ -1012,6 +1012,7 @@
     <w:lsdException w:name="List Table 7 Colorful Accent 6" w:uiPriority="52"/>
     <w:lsdException w:name="Mention" w:semiHidden="1" w:uiPriority="99" w:unhideWhenUsed="1"/>
     <w:lsdException w:name="Smart Hyperlink" w:semiHidden="1" w:uiPriority="99" w:unhideWhenUsed="1"/>
+    <w:lsdException w:name="Smart Link" w:semiHidden="1" w:uiPriority="99" w:unhideWhenUsed="1"/>
   </w:latentStyles>
   <w:style w:type="paragraph" w:default="1" w:styleId="Normal">
     <w:name w:val="Normal"/>
@@ -1344,6 +1345,13 @@
     <w:uiPriority w:val="9"/>
     <w:unhideWhenUsed/>
     <w:qFormat/>
+    <w:rsid w:val="00483718"/>
+    <w:pPr>
+      <w:spacing w:after="0" w:line="240" w:lineRule="auto"/>
+    </w:pPr>
+    <w:rPr>
+      <w:sz w:val="20"/>
+    </w:rPr>
   </w:style>
   <w:style w:type="paragraph" w:customStyle="1" w:styleId="DefinitionTerm">
     <w:name w:val="Definition Term"/>

</xml_diff>

<commit_message>
stop prependAll.rb from adding abstract as pandoc does that already
</commit_message>
<xml_diff>
--- a/templates/custom.docx
+++ b/templates/custom.docx
@@ -60,32 +60,43 @@
   <w:p>
     <w:pPr>
       <w:pStyle w:val="Footer"/>
-      <w:framePr w:wrap="none" w:vAnchor="text" w:hAnchor="margin" w:y="1"/>
+      <w:framePr w:w="290" w:wrap="none" w:vAnchor="text" w:hAnchor="page" w:x="690" w:y="-1"/>
+      <w:jc w:val="right"/>
       <w:rPr>
         <w:rStyle w:val="PageNumber"/>
+        <w:b w:val="0"/>
+        <w:bCs/>
       </w:rPr>
     </w:pPr>
     <w:r>
       <w:rPr>
         <w:rStyle w:val="PageNumber"/>
+        <w:b w:val="0"/>
+        <w:bCs/>
       </w:rPr>
       <w:fldChar w:fldCharType="begin"/>
     </w:r>
     <w:r>
       <w:rPr>
         <w:rStyle w:val="PageNumber"/>
+        <w:b w:val="0"/>
+        <w:bCs/>
       </w:rPr>
       <w:instrText xml:space="preserve">PAGE  </w:instrText>
     </w:r>
     <w:r>
       <w:rPr>
         <w:rStyle w:val="PageNumber"/>
+        <w:b w:val="0"/>
+        <w:bCs/>
       </w:rPr>
       <w:fldChar w:fldCharType="separate"/>
     </w:r>
     <w:r>
       <w:rPr>
         <w:rStyle w:val="PageNumber"/>
+        <w:b w:val="0"/>
+        <w:bCs/>
         <w:noProof/>
       </w:rPr>
       <w:t>2</w:t>
@@ -93,6 +104,8 @@
     <w:r>
       <w:rPr>
         <w:rStyle w:val="PageNumber"/>
+        <w:b w:val="0"/>
+        <w:bCs/>
       </w:rPr>
       <w:fldChar w:fldCharType="end"/>
     </w:r>
@@ -103,21 +116,11 @@
       <w:ind w:right="-46"/>
       <w:jc w:val="right"/>
     </w:pPr>
-    <w:r>
-      <w:fldChar w:fldCharType="begin"/>
-    </w:r>
-    <w:r>
-      <w:instrText xml:space="preserve"> TITLE  \* MERGEFORMAT </w:instrText>
-    </w:r>
-    <w:r>
-      <w:fldChar w:fldCharType="separate"/>
-    </w:r>
-    <w:r>
-      <w:t>Template</w:t>
-    </w:r>
-    <w:r>
-      <w:fldChar w:fldCharType="end"/>
-    </w:r>
+    <w:fldSimple w:instr=" TITLE  \* MERGEFORMAT ">
+      <w:r>
+        <w:t>Template</w:t>
+      </w:r>
+    </w:fldSimple>
   </w:p>
 </w:ftr>
 </file>
@@ -127,32 +130,42 @@
   <w:p>
     <w:pPr>
       <w:pStyle w:val="Footer"/>
-      <w:framePr w:wrap="none" w:vAnchor="text" w:hAnchor="page" w:x="10462" w:y="75"/>
+      <w:framePr w:w="236" w:wrap="none" w:vAnchor="text" w:hAnchor="page" w:x="10811" w:y="75"/>
       <w:rPr>
         <w:rStyle w:val="PageNumber"/>
+        <w:b w:val="0"/>
+        <w:bCs/>
       </w:rPr>
     </w:pPr>
     <w:r>
       <w:rPr>
         <w:rStyle w:val="PageNumber"/>
+        <w:b w:val="0"/>
+        <w:bCs/>
       </w:rPr>
       <w:fldChar w:fldCharType="begin"/>
     </w:r>
     <w:r>
       <w:rPr>
         <w:rStyle w:val="PageNumber"/>
+        <w:b w:val="0"/>
+        <w:bCs/>
       </w:rPr>
       <w:instrText xml:space="preserve">PAGE  </w:instrText>
     </w:r>
     <w:r>
       <w:rPr>
         <w:rStyle w:val="PageNumber"/>
+        <w:b w:val="0"/>
+        <w:bCs/>
       </w:rPr>
       <w:fldChar w:fldCharType="separate"/>
     </w:r>
     <w:r>
       <w:rPr>
         <w:rStyle w:val="PageNumber"/>
+        <w:b w:val="0"/>
+        <w:bCs/>
         <w:noProof/>
       </w:rPr>
       <w:t>1</w:t>
@@ -160,6 +173,8 @@
     <w:r>
       <w:rPr>
         <w:rStyle w:val="PageNumber"/>
+        <w:b w:val="0"/>
+        <w:bCs/>
       </w:rPr>
       <w:fldChar w:fldCharType="end"/>
     </w:r>
@@ -175,21 +190,11 @@
       <w:ind w:right="-46"/>
       <w:jc w:val="left"/>
     </w:pPr>
-    <w:r>
-      <w:fldChar w:fldCharType="begin"/>
-    </w:r>
-    <w:r>
-      <w:instrText xml:space="preserve"> TITLE  \* MERGEFORMAT </w:instrText>
-    </w:r>
-    <w:r>
-      <w:fldChar w:fldCharType="separate"/>
-    </w:r>
-    <w:r>
-      <w:t>Template</w:t>
-    </w:r>
-    <w:r>
-      <w:fldChar w:fldCharType="end"/>
-    </w:r>
+    <w:fldSimple w:instr=" TITLE  \* MERGEFORMAT ">
+      <w:r>
+        <w:t>Template</w:t>
+      </w:r>
+    </w:fldSimple>
   </w:p>
 </w:ftr>
 </file>
@@ -450,7 +455,7 @@
   <w:abstractNum w:abstractNumId="2" w15:restartNumberingAfterBreak="0">
     <w:nsid w:val="FFFFFF7C"/>
     <w:multiLevelType w:val="singleLevel"/>
-    <w:tmpl w:val="4FC83D2C"/>
+    <w:tmpl w:val="7F988E68"/>
     <w:lvl w:ilvl="0">
       <w:start w:val="1"/>
       <w:numFmt w:val="decimal"/>
@@ -467,7 +472,7 @@
   <w:abstractNum w:abstractNumId="3" w15:restartNumberingAfterBreak="0">
     <w:nsid w:val="FFFFFF7D"/>
     <w:multiLevelType w:val="singleLevel"/>
-    <w:tmpl w:val="2E3646F6"/>
+    <w:tmpl w:val="CD32AF94"/>
     <w:lvl w:ilvl="0">
       <w:start w:val="1"/>
       <w:numFmt w:val="decimal"/>
@@ -484,7 +489,7 @@
   <w:abstractNum w:abstractNumId="4" w15:restartNumberingAfterBreak="0">
     <w:nsid w:val="FFFFFF7E"/>
     <w:multiLevelType w:val="singleLevel"/>
-    <w:tmpl w:val="CC6E3A38"/>
+    <w:tmpl w:val="6C9AB506"/>
     <w:lvl w:ilvl="0">
       <w:start w:val="1"/>
       <w:numFmt w:val="decimal"/>
@@ -501,7 +506,7 @@
   <w:abstractNum w:abstractNumId="5" w15:restartNumberingAfterBreak="0">
     <w:nsid w:val="FFFFFF7F"/>
     <w:multiLevelType w:val="singleLevel"/>
-    <w:tmpl w:val="D32A704A"/>
+    <w:tmpl w:val="5E488A10"/>
     <w:lvl w:ilvl="0">
       <w:start w:val="1"/>
       <w:numFmt w:val="decimal"/>
@@ -518,7 +523,7 @@
   <w:abstractNum w:abstractNumId="6" w15:restartNumberingAfterBreak="0">
     <w:nsid w:val="FFFFFF80"/>
     <w:multiLevelType w:val="singleLevel"/>
-    <w:tmpl w:val="6896B848"/>
+    <w:tmpl w:val="5FC692CA"/>
     <w:lvl w:ilvl="0">
       <w:start w:val="1"/>
       <w:numFmt w:val="bullet"/>
@@ -538,7 +543,7 @@
   <w:abstractNum w:abstractNumId="7" w15:restartNumberingAfterBreak="0">
     <w:nsid w:val="FFFFFF81"/>
     <w:multiLevelType w:val="singleLevel"/>
-    <w:tmpl w:val="2C9821BC"/>
+    <w:tmpl w:val="CF0ED2FC"/>
     <w:lvl w:ilvl="0">
       <w:start w:val="1"/>
       <w:numFmt w:val="bullet"/>
@@ -558,7 +563,7 @@
   <w:abstractNum w:abstractNumId="8" w15:restartNumberingAfterBreak="0">
     <w:nsid w:val="FFFFFF82"/>
     <w:multiLevelType w:val="singleLevel"/>
-    <w:tmpl w:val="9F64668C"/>
+    <w:tmpl w:val="8E3E4BA6"/>
     <w:lvl w:ilvl="0">
       <w:start w:val="1"/>
       <w:numFmt w:val="bullet"/>
@@ -578,7 +583,7 @@
   <w:abstractNum w:abstractNumId="9" w15:restartNumberingAfterBreak="0">
     <w:nsid w:val="FFFFFF83"/>
     <w:multiLevelType w:val="singleLevel"/>
-    <w:tmpl w:val="60C26548"/>
+    <w:tmpl w:val="B4AA581E"/>
     <w:lvl w:ilvl="0">
       <w:start w:val="1"/>
       <w:numFmt w:val="bullet"/>
@@ -598,7 +603,7 @@
   <w:abstractNum w:abstractNumId="10" w15:restartNumberingAfterBreak="0">
     <w:nsid w:val="FFFFFF88"/>
     <w:multiLevelType w:val="singleLevel"/>
-    <w:tmpl w:val="46C8B6C0"/>
+    <w:tmpl w:val="2618BDBC"/>
     <w:lvl w:ilvl="0">
       <w:start w:val="1"/>
       <w:numFmt w:val="decimal"/>
@@ -615,7 +620,7 @@
   <w:abstractNum w:abstractNumId="11" w15:restartNumberingAfterBreak="0">
     <w:nsid w:val="FFFFFF89"/>
     <w:multiLevelType w:val="singleLevel"/>
-    <w:tmpl w:val="182CBAF2"/>
+    <w:tmpl w:val="CB0647F0"/>
     <w:lvl w:ilvl="0">
       <w:start w:val="1"/>
       <w:numFmt w:val="bullet"/>
@@ -1773,7 +1778,18 @@
     <w:basedOn w:val="DefaultParagraphFont"/>
     <w:semiHidden/>
     <w:unhideWhenUsed/>
-    <w:rsid w:val="00A10D5C"/>
+    <w:rsid w:val="008D42BB"/>
+    <w:rPr>
+      <w:rFonts w:asciiTheme="majorHAnsi" w:hAnsiTheme="majorHAnsi"/>
+      <w:b/>
+      <w:kern w:val="13"/>
+      <w:sz w:val="16"/>
+      <w14:ligatures w14:val="standard"/>
+      <w14:numForm w14:val="default"/>
+      <w14:numSpacing w14:val="default"/>
+      <w14:stylisticSets/>
+      <w14:cntxtAlts w14:val="0"/>
+    </w:rPr>
   </w:style>
   <w:style w:type="paragraph" w:customStyle="1" w:styleId="AlignRight">
     <w:name w:val="Align Right"/>

</xml_diff>

<commit_message>
typst.Fix.lua updated for Typst v0.11
</commit_message>
<xml_diff>
--- a/templates/custom.docx
+++ b/templates/custom.docx
@@ -155,9 +155,59 @@
     <w:p>
       <w:pPr>
         <w:pStyle w:val="BodyText"/>
-      </w:pPr>
-      <w:r>
-        <w:t xml:space="preserve"> Body Text. Body Text Char.    </w:t>
+        <w:rPr>
+          <w:lang w:val="en-GB"/>
+        </w:rPr>
+      </w:pPr>
+      <w:r>
+        <w:t xml:space="preserve"> Body Text. </w:t>
+      </w:r>
+      <w:proofErr w:type="spellStart"/>
+      <w:r>
+        <w:rPr>
+          <w:rFonts w:hint="eastAsia"/>
+          <w:lang w:val="en-GB"/>
+        </w:rPr>
+        <w:t>智能是通过具体行为表现出来的</w:t>
+      </w:r>
+      <w:proofErr w:type="spellEnd"/>
+      <w:r>
+        <w:rPr>
+          <w:rFonts w:hint="eastAsia"/>
+          <w:lang w:val="en-GB"/>
+        </w:rPr>
+        <w:t>，</w:t>
+      </w:r>
+    </w:p>
+    <w:p>
+      <w:pPr>
+        <w:rPr>
+          <w:lang w:val="en-GB"/>
+        </w:rPr>
+      </w:pPr>
+      <w:r>
+        <w:rPr>
+          <w:lang w:val="en-GB"/>
+        </w:rPr>
+        <w:t xml:space="preserve">Normal text. More stuff. </w:t>
+      </w:r>
+      <w:proofErr w:type="spellStart"/>
+      <w:r>
+        <w:rPr>
+          <w:rFonts w:ascii="STHeiti" w:hAnsi="STHeiti" w:cs="SimSun" w:hint="eastAsia"/>
+          <w:lang w:val="en-GB"/>
+        </w:rPr>
+        <w:t>智能是通</w:t>
+      </w:r>
+      <w:proofErr w:type="spellEnd"/>
+    </w:p>
+    <w:p>
+      <w:pPr>
+        <w:pStyle w:val="BodyText"/>
+      </w:pPr>
+      <w:r>
+        <w:lastRenderedPageBreak/>
+        <w:t xml:space="preserve">Body Text Char.    </w:t>
       </w:r>
       <w:r>
         <w:rPr>
@@ -191,7 +241,6 @@
         <w:pStyle w:val="BlockText"/>
       </w:pPr>
       <w:r>
-        <w:lastRenderedPageBreak/>
         <w:t xml:space="preserve"> Block Text. </w:t>
       </w:r>
     </w:p>
@@ -211,8 +260,8 @@
         <w:tblCaption w:val="Table caption."/>
       </w:tblPr>
       <w:tblGrid>
-        <w:gridCol w:w="799"/>
-        <w:gridCol w:w="799"/>
+        <w:gridCol w:w="776"/>
+        <w:gridCol w:w="776"/>
       </w:tblGrid>
       <w:tr>
         <w:trPr>
@@ -321,11 +370,36 @@
         <w:t xml:space="preserve"> Definition </w:t>
       </w:r>
     </w:p>
+    <w:p/>
+    <w:p>
+      <w:pPr>
+        <w:pStyle w:val="ListParagraph"/>
+        <w:numPr>
+          <w:ilvl w:val="0"/>
+          <w:numId w:val="123"/>
+        </w:numPr>
+      </w:pPr>
+      <w:r>
+        <w:t>Item 1</w:t>
+      </w:r>
+    </w:p>
+    <w:p>
+      <w:pPr>
+        <w:pStyle w:val="ListParagraph"/>
+        <w:numPr>
+          <w:ilvl w:val="0"/>
+          <w:numId w:val="123"/>
+        </w:numPr>
+      </w:pPr>
+      <w:r>
+        <w:t>Item 2</w:t>
+      </w:r>
+    </w:p>
     <w:sectPr>
       <w:headerReference w:type="default" r:id="rId8"/>
       <w:footerReference w:type="default" r:id="rId9"/>
       <w:pgSz w:w="12240" w:h="15840"/>
-      <w:pgMar w:top="1440" w:right="1440" w:bottom="1440" w:left="1440" w:header="567" w:footer="567" w:gutter="0"/>
+      <w:pgMar w:top="1134" w:right="1134" w:bottom="1134" w:left="1134" w:header="567" w:footer="567" w:gutter="0"/>
       <w:cols w:space="720"/>
       <w:docGrid w:linePitch="326"/>
     </w:sectPr>
@@ -368,17 +442,107 @@
       <w:rPr>
         <w:noProof/>
         <w:lang w:eastAsia="zh-CN"/>
+        <w14:ligatures w14:val="none"/>
+        <w14:numForm w14:val="default"/>
+        <w14:numSpacing w14:val="default"/>
       </w:rPr>
       <mc:AlternateContent>
         <mc:Choice Requires="wps">
           <w:drawing>
-            <wp:anchor distT="0" distB="0" distL="0" distR="0" simplePos="0" relativeHeight="251657216" behindDoc="0" locked="0" layoutInCell="1" allowOverlap="1" wp14:anchorId="44A1C67C" wp14:editId="47F0CF07">
+            <wp:anchor distT="0" distB="0" distL="114300" distR="114300" simplePos="0" relativeHeight="251659264" behindDoc="0" locked="0" layoutInCell="1" allowOverlap="1" wp14:anchorId="2E555152" wp14:editId="71E06E7E">
+              <wp:simplePos x="0" y="0"/>
+              <wp:positionH relativeFrom="column">
+                <wp:posOffset>-133350</wp:posOffset>
+              </wp:positionH>
+              <wp:positionV relativeFrom="paragraph">
+                <wp:posOffset>-10160</wp:posOffset>
+              </wp:positionV>
+              <wp:extent cx="6670040" cy="45720"/>
+              <wp:effectExtent l="0" t="0" r="0" b="5080"/>
+              <wp:wrapSquare wrapText="bothSides"/>
+              <wp:docPr id="38" name="Rectangle 1"/>
+              <wp:cNvGraphicFramePr/>
+              <a:graphic xmlns:a="http://schemas.openxmlformats.org/drawingml/2006/main">
+                <a:graphicData uri="http://schemas.microsoft.com/office/word/2010/wordprocessingShape">
+                  <wps:wsp>
+                    <wps:cNvSpPr/>
+                    <wps:spPr>
+                      <a:xfrm>
+                        <a:off x="0" y="0"/>
+                        <a:ext cx="6670040" cy="45720"/>
+                      </a:xfrm>
+                      <a:prstGeom prst="rect">
+                        <a:avLst/>
+                      </a:prstGeom>
+                      <a:solidFill>
+                        <a:srgbClr val="10253F">
+                          <a:alpha val="60392"/>
+                        </a:srgbClr>
+                      </a:solidFill>
+                      <a:ln>
+                        <a:noFill/>
+                      </a:ln>
+                    </wps:spPr>
+                    <wps:style>
+                      <a:lnRef idx="2">
+                        <a:schemeClr val="accent1">
+                          <a:shade val="50000"/>
+                        </a:schemeClr>
+                      </a:lnRef>
+                      <a:fillRef idx="1">
+                        <a:schemeClr val="accent1"/>
+                      </a:fillRef>
+                      <a:effectRef idx="0">
+                        <a:schemeClr val="accent1"/>
+                      </a:effectRef>
+                      <a:fontRef idx="minor">
+                        <a:schemeClr val="lt1"/>
+                      </a:fontRef>
+                    </wps:style>
+                    <wps:bodyPr rot="0" spcFirstLastPara="0" vertOverflow="overflow" horzOverflow="overflow" vert="horz" wrap="square" lIns="72000" tIns="72000" rIns="72000" bIns="45720" numCol="1" spcCol="0" rtlCol="0" fromWordArt="0" anchor="ctr" anchorCtr="0" forceAA="0" compatLnSpc="1">
+                      <a:prstTxWarp prst="textNoShape">
+                        <a:avLst/>
+                      </a:prstTxWarp>
+                      <a:noAutofit/>
+                    </wps:bodyPr>
+                  </wps:wsp>
+                </a:graphicData>
+              </a:graphic>
+              <wp14:sizeRelH relativeFrom="margin">
+                <wp14:pctWidth>0</wp14:pctWidth>
+              </wp14:sizeRelH>
+              <wp14:sizeRelV relativeFrom="margin">
+                <wp14:pctHeight>0</wp14:pctHeight>
+              </wp14:sizeRelV>
+            </wp:anchor>
+          </w:drawing>
+        </mc:Choice>
+        <mc:Fallback>
+          <w:pict>
+            <v:rect w14:anchorId="36775705" id="Rectangle 1" o:spid="_x0000_s1026" style="position:absolute;margin-left:-10.5pt;margin-top:-.8pt;width:525.2pt;height:3.6pt;z-index:251659264;visibility:visible;mso-wrap-style:square;mso-width-percent:0;mso-height-percent:0;mso-wrap-distance-left:9pt;mso-wrap-distance-top:0;mso-wrap-distance-right:9pt;mso-wrap-distance-bottom:0;mso-position-horizontal:absolute;mso-position-horizontal-relative:text;mso-position-vertical:absolute;mso-position-vertical-relative:text;mso-width-percent:0;mso-height-percent:0;mso-width-relative:margin;mso-height-relative:margin;v-text-anchor:middle" o:gfxdata="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" fillcolor="#10253f" stroked="f" strokeweight="2pt">
+              <v:fill opacity="39578f"/>
+              <v:textbox inset="2mm,2mm,2mm"/>
+              <w10:wrap type="square"/>
+            </v:rect>
+          </w:pict>
+        </mc:Fallback>
+      </mc:AlternateContent>
+    </w:r>
+    <w:r>
+      <w:rPr>
+        <w:noProof/>
+        <w:lang w:eastAsia="zh-CN"/>
+      </w:rPr>
+      <mc:AlternateContent>
+        <mc:Choice Requires="wps">
+          <w:drawing>
+            <wp:anchor distT="0" distB="0" distL="0" distR="0" simplePos="0" relativeHeight="251657216" behindDoc="0" locked="0" layoutInCell="1" allowOverlap="1" wp14:anchorId="44A1C67C" wp14:editId="3E912D08">
               <wp:simplePos x="0" y="0"/>
               <wp:positionH relativeFrom="rightMargin">
-                <wp:posOffset>12700</wp:posOffset>
+                <wp:posOffset>-252095</wp:posOffset>
               </wp:positionH>
               <wp:positionV relativeFrom="bottomMargin">
-                <wp:posOffset>147378</wp:posOffset>
+                <wp:posOffset>35560</wp:posOffset>
               </wp:positionV>
               <wp:extent cx="457200" cy="320040"/>
               <wp:effectExtent l="0" t="0" r="0" b="0"/>
@@ -499,7 +663,7 @@
         </mc:Choice>
         <mc:Fallback>
           <w:pict>
-            <v:rect w14:anchorId="44A1C67C" id="Rectangle 6" o:spid="_x0000_s1026" style="position:absolute;left:0;text-align:left;margin-left:1pt;margin-top:11.6pt;width:36pt;height:25.2pt;z-index:251657216;visibility:visible;mso-wrap-style:square;mso-width-percent:0;mso-height-percent:0;mso-wrap-distance-left:0;mso-wrap-distance-top:0;mso-wrap-distance-right:0;mso-wrap-distance-bottom:0;mso-position-horizontal:absolute;mso-position-horizontal-relative:right-margin-area;mso-position-vertical:absolute;mso-position-vertical-relative:bottom-margin-area;mso-width-percent:0;mso-height-percent:0;mso-width-relative:margin;mso-height-relative:margin;v-text-anchor:bottom" o:gfxdata="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" fillcolor="#0f243e [1615]" stroked="f" strokeweight="3pt">
+            <v:rect w14:anchorId="44A1C67C" id="Rectangle 6" o:spid="_x0000_s1026" style="position:absolute;left:0;text-align:left;margin-left:-19.85pt;margin-top:2.8pt;width:36pt;height:25.2pt;z-index:251657216;visibility:visible;mso-wrap-style:square;mso-width-percent:0;mso-height-percent:0;mso-wrap-distance-left:0;mso-wrap-distance-top:0;mso-wrap-distance-right:0;mso-wrap-distance-bottom:0;mso-position-horizontal:absolute;mso-position-horizontal-relative:right-margin-area;mso-position-vertical:absolute;mso-position-vertical-relative:bottom-margin-area;mso-width-percent:0;mso-height-percent:0;mso-width-relative:margin;mso-height-relative:margin;v-text-anchor:bottom" o:gfxdata="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" fillcolor="#0f243e [1615]" stroked="f" strokeweight="3pt">
               <v:fill opacity="39321f"/>
               <v:textbox>
                 <w:txbxContent>
@@ -574,13 +738,13 @@
       <mc:AlternateContent>
         <mc:Choice Requires="wps">
           <w:drawing>
-            <wp:anchor distT="0" distB="0" distL="114300" distR="114300" simplePos="0" relativeHeight="251660288" behindDoc="0" locked="0" layoutInCell="1" allowOverlap="1" wp14:anchorId="76E8071F" wp14:editId="3546C129">
+            <wp:anchor distT="0" distB="0" distL="114300" distR="114300" simplePos="0" relativeHeight="251660288" behindDoc="0" locked="0" layoutInCell="1" allowOverlap="1" wp14:anchorId="76E8071F" wp14:editId="5753019D">
               <wp:simplePos x="0" y="0"/>
               <wp:positionH relativeFrom="column">
                 <wp:posOffset>86360</wp:posOffset>
               </wp:positionH>
               <wp:positionV relativeFrom="paragraph">
-                <wp:posOffset>130752</wp:posOffset>
+                <wp:posOffset>13861</wp:posOffset>
               </wp:positionV>
               <wp:extent cx="5924550" cy="254000"/>
               <wp:effectExtent l="0" t="0" r="0" b="0"/>
@@ -639,7 +803,7 @@
                             <w:rPr>
                               <w:noProof/>
                             </w:rPr>
-                            <w:t>December 17, 2023</w:t>
+                            <w:t>March 19, 2024</w:t>
                           </w:r>
                           <w:r>
                             <w:fldChar w:fldCharType="end"/>
@@ -671,7 +835,7 @@
               <v:stroke joinstyle="miter"/>
               <v:path gradientshapeok="t" o:connecttype="rect"/>
             </v:shapetype>
-            <v:shape id="Text Box 2" o:spid="_x0000_s1027" type="#_x0000_t202" style="position:absolute;left:0;text-align:left;margin-left:6.8pt;margin-top:10.3pt;width:466.5pt;height:20pt;z-index:251660288;visibility:visible;mso-wrap-style:square;mso-wrap-distance-left:9pt;mso-wrap-distance-top:0;mso-wrap-distance-right:9pt;mso-wrap-distance-bottom:0;mso-position-horizontal:absolute;mso-position-horizontal-relative:text;mso-position-vertical:absolute;mso-position-vertical-relative:text;v-text-anchor:bottom" o:gfxdata="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" filled="f" stroked="f" strokeweight=".5pt">
+            <v:shape id="Text Box 2" o:spid="_x0000_s1027" type="#_x0000_t202" style="position:absolute;left:0;text-align:left;margin-left:6.8pt;margin-top:1.1pt;width:466.5pt;height:20pt;z-index:251660288;visibility:visible;mso-wrap-style:square;mso-wrap-distance-left:9pt;mso-wrap-distance-top:0;mso-wrap-distance-right:9pt;mso-wrap-distance-bottom:0;mso-position-horizontal:absolute;mso-position-horizontal-relative:text;mso-position-vertical:absolute;mso-position-vertical-relative:text;v-text-anchor:bottom" o:gfxdata="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" filled="f" stroked="f" strokeweight=".5pt">
               <v:textbox inset="2mm,2mm,2mm,0">
                 <w:txbxContent>
                   <w:p>
@@ -692,7 +856,7 @@
                       <w:rPr>
                         <w:noProof/>
                       </w:rPr>
-                      <w:t>December 17, 2023</w:t>
+                      <w:t>March 19, 2024</w:t>
                     </w:r>
                     <w:r>
                       <w:fldChar w:fldCharType="end"/>
@@ -708,96 +872,6 @@
               </v:textbox>
               <w10:wrap type="square"/>
             </v:shape>
-          </w:pict>
-        </mc:Fallback>
-      </mc:AlternateContent>
-    </w:r>
-    <w:r>
-      <w:rPr>
-        <w:noProof/>
-        <w:lang w:eastAsia="zh-CN"/>
-        <w14:ligatures w14:val="none"/>
-        <w14:numForm w14:val="default"/>
-        <w14:numSpacing w14:val="default"/>
-      </w:rPr>
-      <mc:AlternateContent>
-        <mc:Choice Requires="wps">
-          <w:drawing>
-            <wp:anchor distT="0" distB="0" distL="114300" distR="114300" simplePos="0" relativeHeight="251659264" behindDoc="0" locked="0" layoutInCell="1" allowOverlap="1" wp14:anchorId="2E555152" wp14:editId="4E8298C4">
-              <wp:simplePos x="0" y="0"/>
-              <wp:positionH relativeFrom="column">
-                <wp:posOffset>0</wp:posOffset>
-              </wp:positionH>
-              <wp:positionV relativeFrom="paragraph">
-                <wp:posOffset>128905</wp:posOffset>
-              </wp:positionV>
-              <wp:extent cx="5960110" cy="45085"/>
-              <wp:effectExtent l="0" t="0" r="0" b="5715"/>
-              <wp:wrapSquare wrapText="bothSides"/>
-              <wp:docPr id="38" name="Rectangle 1"/>
-              <wp:cNvGraphicFramePr/>
-              <a:graphic xmlns:a="http://schemas.openxmlformats.org/drawingml/2006/main">
-                <a:graphicData uri="http://schemas.microsoft.com/office/word/2010/wordprocessingShape">
-                  <wps:wsp>
-                    <wps:cNvSpPr/>
-                    <wps:spPr>
-                      <a:xfrm>
-                        <a:off x="0" y="0"/>
-                        <a:ext cx="5960110" cy="45085"/>
-                      </a:xfrm>
-                      <a:prstGeom prst="rect">
-                        <a:avLst/>
-                      </a:prstGeom>
-                      <a:solidFill>
-                        <a:srgbClr val="10253F">
-                          <a:alpha val="60392"/>
-                        </a:srgbClr>
-                      </a:solidFill>
-                      <a:ln>
-                        <a:noFill/>
-                      </a:ln>
-                    </wps:spPr>
-                    <wps:style>
-                      <a:lnRef idx="2">
-                        <a:schemeClr val="accent1">
-                          <a:shade val="50000"/>
-                        </a:schemeClr>
-                      </a:lnRef>
-                      <a:fillRef idx="1">
-                        <a:schemeClr val="accent1"/>
-                      </a:fillRef>
-                      <a:effectRef idx="0">
-                        <a:schemeClr val="accent1"/>
-                      </a:effectRef>
-                      <a:fontRef idx="minor">
-                        <a:schemeClr val="lt1"/>
-                      </a:fontRef>
-                    </wps:style>
-                    <wps:bodyPr rot="0" spcFirstLastPara="0" vertOverflow="overflow" horzOverflow="overflow" vert="horz" wrap="square" lIns="72000" tIns="72000" rIns="72000" bIns="45720" numCol="1" spcCol="0" rtlCol="0" fromWordArt="0" anchor="ctr" anchorCtr="0" forceAA="0" compatLnSpc="1">
-                      <a:prstTxWarp prst="textNoShape">
-                        <a:avLst/>
-                      </a:prstTxWarp>
-                      <a:noAutofit/>
-                    </wps:bodyPr>
-                  </wps:wsp>
-                </a:graphicData>
-              </a:graphic>
-              <wp14:sizeRelH relativeFrom="margin">
-                <wp14:pctWidth>0</wp14:pctWidth>
-              </wp14:sizeRelH>
-              <wp14:sizeRelV relativeFrom="margin">
-                <wp14:pctHeight>0</wp14:pctHeight>
-              </wp14:sizeRelV>
-            </wp:anchor>
-          </w:drawing>
-        </mc:Choice>
-        <mc:Fallback>
-          <w:pict>
-            <v:rect w14:anchorId="053BAF28" id="Rectangle 1" o:spid="_x0000_s1026" style="position:absolute;margin-left:0;margin-top:10.15pt;width:469.3pt;height:3.55pt;z-index:251659264;visibility:visible;mso-wrap-style:square;mso-width-percent:0;mso-height-percent:0;mso-wrap-distance-left:9pt;mso-wrap-distance-top:0;mso-wrap-distance-right:9pt;mso-wrap-distance-bottom:0;mso-position-horizontal:absolute;mso-position-horizontal-relative:text;mso-position-vertical:absolute;mso-position-vertical-relative:text;mso-width-percent:0;mso-height-percent:0;mso-width-relative:margin;mso-height-relative:margin;v-text-anchor:middle" o:gfxdata="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" fillcolor="#10253f" stroked="f" strokeweight="2pt">
-              <v:fill opacity="39578f"/>
-              <v:textbox inset="2mm,2mm,2mm"/>
-              <w10:wrap type="square"/>
-            </v:rect>
           </w:pict>
         </mc:Fallback>
       </mc:AlternateContent>
@@ -996,7 +1070,7 @@
   <w:abstractNum w:abstractNumId="6" w15:restartNumberingAfterBreak="0">
     <w:nsid w:val="FFFFFF82"/>
     <w:multiLevelType w:val="singleLevel"/>
-    <w:tmpl w:val="714AAE62"/>
+    <w:tmpl w:val="8012AA98"/>
     <w:lvl w:ilvl="0">
       <w:start w:val="1"/>
       <w:numFmt w:val="bullet"/>
@@ -1016,20 +1090,18 @@
   <w:abstractNum w:abstractNumId="7" w15:restartNumberingAfterBreak="0">
     <w:nsid w:val="FFFFFF83"/>
     <w:multiLevelType w:val="singleLevel"/>
-    <w:tmpl w:val="9CC6DAA2"/>
+    <w:tmpl w:val="0792EB96"/>
     <w:lvl w:ilvl="0">
       <w:start w:val="1"/>
       <w:numFmt w:val="bullet"/>
-      <w:lvlText w:val=""/>
+      <w:pStyle w:val="ListBullet2"/>
+      <w:lvlText w:val="o"/>
       <w:lvlJc w:val="left"/>
       <w:pPr>
-        <w:tabs>
-          <w:tab w:val="num" w:pos="643"/>
-        </w:tabs>
         <w:ind w:left="643" w:hanging="360"/>
       </w:pPr>
       <w:rPr>
-        <w:rFonts w:ascii="Symbol" w:hAnsi="Symbol" w:hint="default"/>
+        <w:rFonts w:ascii="Courier New" w:hAnsi="Courier New" w:hint="default"/>
       </w:rPr>
     </w:lvl>
   </w:abstractNum>
@@ -1053,20 +1125,18 @@
   <w:abstractNum w:abstractNumId="9" w15:restartNumberingAfterBreak="0">
     <w:nsid w:val="FFFFFF89"/>
     <w:multiLevelType w:val="singleLevel"/>
-    <w:tmpl w:val="3A02A8E8"/>
+    <w:tmpl w:val="9714592A"/>
     <w:lvl w:ilvl="0">
       <w:start w:val="1"/>
       <w:numFmt w:val="bullet"/>
-      <w:lvlText w:val=""/>
+      <w:pStyle w:val="ListBullet"/>
+      <w:lvlText w:val="o"/>
       <w:lvlJc w:val="left"/>
       <w:pPr>
-        <w:tabs>
-          <w:tab w:val="num" w:pos="360"/>
-        </w:tabs>
         <w:ind w:left="360" w:hanging="360"/>
       </w:pPr>
       <w:rPr>
-        <w:rFonts w:ascii="Symbol" w:hAnsi="Symbol" w:hint="default"/>
+        <w:rFonts w:ascii="Courier New" w:hAnsi="Courier New" w:hint="default"/>
       </w:rPr>
     </w:lvl>
   </w:abstractNum>
@@ -1174,6 +1244,233 @@
       </w:pPr>
     </w:lvl>
   </w:abstractNum>
+  <w:abstractNum w:abstractNumId="11" w15:restartNumberingAfterBreak="0">
+    <w:nsid w:val="26AB22A5"/>
+    <w:multiLevelType w:val="hybridMultilevel"/>
+    <w:tmpl w:val="AFF0244E"/>
+    <w:lvl w:ilvl="0" w:tplc="08090001">
+      <w:start w:val="1"/>
+      <w:numFmt w:val="bullet"/>
+      <w:lvlText w:val=""/>
+      <w:lvlJc w:val="left"/>
+      <w:pPr>
+        <w:ind w:left="720" w:hanging="360"/>
+      </w:pPr>
+      <w:rPr>
+        <w:rFonts w:ascii="Symbol" w:hAnsi="Symbol" w:hint="default"/>
+      </w:rPr>
+    </w:lvl>
+    <w:lvl w:ilvl="1" w:tplc="08090003" w:tentative="1">
+      <w:start w:val="1"/>
+      <w:numFmt w:val="bullet"/>
+      <w:lvlText w:val="o"/>
+      <w:lvlJc w:val="left"/>
+      <w:pPr>
+        <w:ind w:left="1440" w:hanging="360"/>
+      </w:pPr>
+      <w:rPr>
+        <w:rFonts w:ascii="Courier New" w:hAnsi="Courier New" w:hint="default"/>
+      </w:rPr>
+    </w:lvl>
+    <w:lvl w:ilvl="2" w:tplc="08090005" w:tentative="1">
+      <w:start w:val="1"/>
+      <w:numFmt w:val="bullet"/>
+      <w:lvlText w:val=""/>
+      <w:lvlJc w:val="left"/>
+      <w:pPr>
+        <w:ind w:left="2160" w:hanging="360"/>
+      </w:pPr>
+      <w:rPr>
+        <w:rFonts w:ascii="Wingdings" w:hAnsi="Wingdings" w:hint="default"/>
+      </w:rPr>
+    </w:lvl>
+    <w:lvl w:ilvl="3" w:tplc="08090001" w:tentative="1">
+      <w:start w:val="1"/>
+      <w:numFmt w:val="bullet"/>
+      <w:lvlText w:val=""/>
+      <w:lvlJc w:val="left"/>
+      <w:pPr>
+        <w:ind w:left="2880" w:hanging="360"/>
+      </w:pPr>
+      <w:rPr>
+        <w:rFonts w:ascii="Symbol" w:hAnsi="Symbol" w:hint="default"/>
+      </w:rPr>
+    </w:lvl>
+    <w:lvl w:ilvl="4" w:tplc="08090003" w:tentative="1">
+      <w:start w:val="1"/>
+      <w:numFmt w:val="bullet"/>
+      <w:lvlText w:val="o"/>
+      <w:lvlJc w:val="left"/>
+      <w:pPr>
+        <w:ind w:left="3600" w:hanging="360"/>
+      </w:pPr>
+      <w:rPr>
+        <w:rFonts w:ascii="Courier New" w:hAnsi="Courier New" w:hint="default"/>
+      </w:rPr>
+    </w:lvl>
+    <w:lvl w:ilvl="5" w:tplc="08090005" w:tentative="1">
+      <w:start w:val="1"/>
+      <w:numFmt w:val="bullet"/>
+      <w:lvlText w:val=""/>
+      <w:lvlJc w:val="left"/>
+      <w:pPr>
+        <w:ind w:left="4320" w:hanging="360"/>
+      </w:pPr>
+      <w:rPr>
+        <w:rFonts w:ascii="Wingdings" w:hAnsi="Wingdings" w:hint="default"/>
+      </w:rPr>
+    </w:lvl>
+    <w:lvl w:ilvl="6" w:tplc="08090001" w:tentative="1">
+      <w:start w:val="1"/>
+      <w:numFmt w:val="bullet"/>
+      <w:lvlText w:val=""/>
+      <w:lvlJc w:val="left"/>
+      <w:pPr>
+        <w:ind w:left="5040" w:hanging="360"/>
+      </w:pPr>
+      <w:rPr>
+        <w:rFonts w:ascii="Symbol" w:hAnsi="Symbol" w:hint="default"/>
+      </w:rPr>
+    </w:lvl>
+    <w:lvl w:ilvl="7" w:tplc="08090003" w:tentative="1">
+      <w:start w:val="1"/>
+      <w:numFmt w:val="bullet"/>
+      <w:lvlText w:val="o"/>
+      <w:lvlJc w:val="left"/>
+      <w:pPr>
+        <w:ind w:left="5760" w:hanging="360"/>
+      </w:pPr>
+      <w:rPr>
+        <w:rFonts w:ascii="Courier New" w:hAnsi="Courier New" w:hint="default"/>
+      </w:rPr>
+    </w:lvl>
+    <w:lvl w:ilvl="8" w:tplc="08090005" w:tentative="1">
+      <w:start w:val="1"/>
+      <w:numFmt w:val="bullet"/>
+      <w:lvlText w:val=""/>
+      <w:lvlJc w:val="left"/>
+      <w:pPr>
+        <w:ind w:left="6480" w:hanging="360"/>
+      </w:pPr>
+      <w:rPr>
+        <w:rFonts w:ascii="Wingdings" w:hAnsi="Wingdings" w:hint="default"/>
+      </w:rPr>
+    </w:lvl>
+  </w:abstractNum>
+  <w:abstractNum w:abstractNumId="12" w15:restartNumberingAfterBreak="0">
+    <w:nsid w:val="54DB0BE3"/>
+    <w:multiLevelType w:val="hybridMultilevel"/>
+    <w:tmpl w:val="71B46F7A"/>
+    <w:lvl w:ilvl="0" w:tplc="FC3057AE">
+      <w:start w:val="1"/>
+      <w:numFmt w:val="bullet"/>
+      <w:pStyle w:val="List"/>
+      <w:lvlText w:val="o"/>
+      <w:lvlJc w:val="left"/>
+      <w:pPr>
+        <w:ind w:left="720" w:hanging="360"/>
+      </w:pPr>
+      <w:rPr>
+        <w:rFonts w:ascii="Courier New" w:hAnsi="Courier New" w:hint="default"/>
+      </w:rPr>
+    </w:lvl>
+    <w:lvl w:ilvl="1" w:tplc="FFFFFFFF" w:tentative="1">
+      <w:start w:val="1"/>
+      <w:numFmt w:val="bullet"/>
+      <w:lvlText w:val="o"/>
+      <w:lvlJc w:val="left"/>
+      <w:pPr>
+        <w:ind w:left="1440" w:hanging="360"/>
+      </w:pPr>
+      <w:rPr>
+        <w:rFonts w:ascii="Courier New" w:hAnsi="Courier New" w:hint="default"/>
+      </w:rPr>
+    </w:lvl>
+    <w:lvl w:ilvl="2" w:tplc="FFFFFFFF" w:tentative="1">
+      <w:start w:val="1"/>
+      <w:numFmt w:val="bullet"/>
+      <w:lvlText w:val=""/>
+      <w:lvlJc w:val="left"/>
+      <w:pPr>
+        <w:ind w:left="2160" w:hanging="360"/>
+      </w:pPr>
+      <w:rPr>
+        <w:rFonts w:ascii="Wingdings" w:hAnsi="Wingdings" w:hint="default"/>
+      </w:rPr>
+    </w:lvl>
+    <w:lvl w:ilvl="3" w:tplc="FFFFFFFF" w:tentative="1">
+      <w:start w:val="1"/>
+      <w:numFmt w:val="bullet"/>
+      <w:lvlText w:val=""/>
+      <w:lvlJc w:val="left"/>
+      <w:pPr>
+        <w:ind w:left="2880" w:hanging="360"/>
+      </w:pPr>
+      <w:rPr>
+        <w:rFonts w:ascii="Symbol" w:hAnsi="Symbol" w:hint="default"/>
+      </w:rPr>
+    </w:lvl>
+    <w:lvl w:ilvl="4" w:tplc="FFFFFFFF" w:tentative="1">
+      <w:start w:val="1"/>
+      <w:numFmt w:val="bullet"/>
+      <w:lvlText w:val="o"/>
+      <w:lvlJc w:val="left"/>
+      <w:pPr>
+        <w:ind w:left="3600" w:hanging="360"/>
+      </w:pPr>
+      <w:rPr>
+        <w:rFonts w:ascii="Courier New" w:hAnsi="Courier New" w:hint="default"/>
+      </w:rPr>
+    </w:lvl>
+    <w:lvl w:ilvl="5" w:tplc="FFFFFFFF" w:tentative="1">
+      <w:start w:val="1"/>
+      <w:numFmt w:val="bullet"/>
+      <w:lvlText w:val=""/>
+      <w:lvlJc w:val="left"/>
+      <w:pPr>
+        <w:ind w:left="4320" w:hanging="360"/>
+      </w:pPr>
+      <w:rPr>
+        <w:rFonts w:ascii="Wingdings" w:hAnsi="Wingdings" w:hint="default"/>
+      </w:rPr>
+    </w:lvl>
+    <w:lvl w:ilvl="6" w:tplc="FFFFFFFF" w:tentative="1">
+      <w:start w:val="1"/>
+      <w:numFmt w:val="bullet"/>
+      <w:lvlText w:val=""/>
+      <w:lvlJc w:val="left"/>
+      <w:pPr>
+        <w:ind w:left="5040" w:hanging="360"/>
+      </w:pPr>
+      <w:rPr>
+        <w:rFonts w:ascii="Symbol" w:hAnsi="Symbol" w:hint="default"/>
+      </w:rPr>
+    </w:lvl>
+    <w:lvl w:ilvl="7" w:tplc="FFFFFFFF" w:tentative="1">
+      <w:start w:val="1"/>
+      <w:numFmt w:val="bullet"/>
+      <w:lvlText w:val="o"/>
+      <w:lvlJc w:val="left"/>
+      <w:pPr>
+        <w:ind w:left="5760" w:hanging="360"/>
+      </w:pPr>
+      <w:rPr>
+        <w:rFonts w:ascii="Courier New" w:hAnsi="Courier New" w:hint="default"/>
+      </w:rPr>
+    </w:lvl>
+    <w:lvl w:ilvl="8" w:tplc="FFFFFFFF" w:tentative="1">
+      <w:start w:val="1"/>
+      <w:numFmt w:val="bullet"/>
+      <w:lvlText w:val=""/>
+      <w:lvlJc w:val="left"/>
+      <w:pPr>
+        <w:ind w:left="6480" w:hanging="360"/>
+      </w:pPr>
+      <w:rPr>
+        <w:rFonts w:ascii="Wingdings" w:hAnsi="Wingdings" w:hint="default"/>
+      </w:rPr>
+    </w:lvl>
+  </w:abstractNum>
   <w:num w:numId="1" w16cid:durableId="546576048">
     <w:abstractNumId w:val="10"/>
   </w:num>
@@ -1536,6 +1833,12 @@
   </w:num>
   <w:num w:numId="121" w16cid:durableId="2132822745">
     <w:abstractNumId w:val="9"/>
+  </w:num>
+  <w:num w:numId="122" w16cid:durableId="815142860">
+    <w:abstractNumId w:val="11"/>
+  </w:num>
+  <w:num w:numId="123" w16cid:durableId="796678675">
+    <w:abstractNumId w:val="12"/>
   </w:num>
 </w:numbering>
 </file>
@@ -1898,13 +2201,13 @@
   <w:style w:type="paragraph" w:default="1" w:styleId="Normal">
     <w:name w:val="Normal"/>
     <w:qFormat/>
-    <w:rsid w:val="00795EBF"/>
+    <w:rsid w:val="00FE543B"/>
     <w:pPr>
       <w:spacing w:line="360" w:lineRule="auto"/>
       <w:jc w:val="both"/>
     </w:pPr>
     <w:rPr>
-      <w:rFonts w:ascii="Alegreya" w:hAnsi="Alegreya" w:cs="Times New Roman (Body CS)"/>
+      <w:rFonts w:ascii="Alegreya" w:eastAsia="STHeiti" w:hAnsi="Alegreya" w:cs="Times New Roman (Body CS)"/>
       <w:kern w:val="10"/>
       <w14:ligatures w14:val="standard"/>
       <w14:numForm w14:val="oldStyle"/>
@@ -2152,11 +2455,12 @@
     <w:basedOn w:val="Normal"/>
     <w:link w:val="BodyTextChar"/>
     <w:qFormat/>
-    <w:rsid w:val="00795EBF"/>
+    <w:rsid w:val="009459D1"/>
     <w:pPr>
       <w:spacing w:before="180" w:after="180"/>
     </w:pPr>
     <w:rPr>
+      <w:kern w:val="11"/>
       <w14:ligatures w14:val="standardContextual"/>
     </w:rPr>
   </w:style>
@@ -2170,9 +2474,13 @@
     <w:name w:val="Compact"/>
     <w:basedOn w:val="BodyText"/>
     <w:qFormat/>
+    <w:rsid w:val="00CC423E"/>
     <w:pPr>
       <w:spacing w:before="36" w:after="36"/>
     </w:pPr>
+    <w:rPr>
+      <w:rFonts w:ascii="Alegreya Sans" w:hAnsi="Alegreya Sans"/>
+    </w:rPr>
   </w:style>
   <w:style w:type="paragraph" w:styleId="Title">
     <w:name w:val="Title"/>
@@ -2276,15 +2584,16 @@
     <w:uiPriority w:val="9"/>
     <w:unhideWhenUsed/>
     <w:qFormat/>
-    <w:rsid w:val="00A702CF"/>
+    <w:rsid w:val="00D93EC2"/>
     <w:pPr>
       <w:pBdr>
         <w:top w:val="dotted" w:sz="4" w:space="4" w:color="BFBFBF" w:themeColor="background1" w:themeShade="BF"/>
         <w:bottom w:val="dotted" w:sz="4" w:space="4" w:color="BFBFBF" w:themeColor="background1" w:themeShade="BF"/>
       </w:pBdr>
       <w:shd w:val="clear" w:color="auto" w:fill="F7FBFC"/>
-      <w:spacing w:before="240" w:after="240" w:line="240" w:lineRule="auto"/>
+      <w:spacing w:before="360" w:after="360" w:line="240" w:lineRule="auto"/>
       <w:ind w:left="680" w:right="680"/>
+      <w:contextualSpacing/>
     </w:pPr>
     <w:rPr>
       <w:rFonts w:ascii="Alegreya Sans" w:hAnsi="Alegreya Sans"/>
@@ -2411,10 +2720,10 @@
   <w:style w:type="character" w:customStyle="1" w:styleId="VerbatimChar">
     <w:name w:val="Verbatim Char"/>
     <w:basedOn w:val="CaptionChar"/>
-    <w:rsid w:val="00DB3301"/>
+    <w:rsid w:val="00D93EC2"/>
     <w:rPr>
-      <w:rFonts w:ascii="Fira Code" w:hAnsi="Fira Code"/>
-      <w:sz w:val="22"/>
+      <w:rFonts w:ascii="Rec Mono Duotone" w:hAnsi="Rec Mono Duotone"/>
+      <w:sz w:val="21"/>
     </w:rPr>
   </w:style>
   <w:style w:type="character" w:customStyle="1" w:styleId="SectionNumber">
@@ -2472,10 +2781,10 @@
     <w:name w:val="Body Text Char"/>
     <w:basedOn w:val="DefaultParagraphFont"/>
     <w:link w:val="BodyText"/>
-    <w:rsid w:val="00795EBF"/>
+    <w:rsid w:val="009459D1"/>
     <w:rPr>
-      <w:rFonts w:ascii="Alegreya" w:hAnsi="Alegreya" w:cs="Times New Roman (Body CS)"/>
-      <w:kern w:val="10"/>
+      <w:rFonts w:ascii="Alegreya" w:eastAsia="STHeiti" w:hAnsi="Alegreya" w:cs="Times New Roman (Body CS)"/>
+      <w:kern w:val="11"/>
       <w14:ligatures w14:val="standardContextual"/>
       <w14:numForm w14:val="oldStyle"/>
       <w14:numSpacing w14:val="proportional"/>
@@ -2725,6 +3034,55 @@
       <w:sz w:val="15"/>
     </w:rPr>
   </w:style>
+  <w:style w:type="paragraph" w:styleId="ListParagraph">
+    <w:name w:val="List Paragraph"/>
+    <w:basedOn w:val="Normal"/>
+    <w:rsid w:val="00CC423E"/>
+    <w:pPr>
+      <w:ind w:left="720"/>
+      <w:contextualSpacing/>
+    </w:pPr>
+    <w:rPr>
+      <w:rFonts w:ascii="Alegreya Sans" w:hAnsi="Alegreya Sans"/>
+    </w:rPr>
+  </w:style>
+  <w:style w:type="paragraph" w:styleId="List">
+    <w:name w:val="List"/>
+    <w:basedOn w:val="Normal"/>
+    <w:semiHidden/>
+    <w:unhideWhenUsed/>
+    <w:rsid w:val="00722110"/>
+    <w:pPr>
+      <w:ind w:left="283" w:hanging="283"/>
+      <w:contextualSpacing/>
+    </w:pPr>
+  </w:style>
+  <w:style w:type="paragraph" w:styleId="ListBullet">
+    <w:name w:val="List Bullet"/>
+    <w:basedOn w:val="Normal"/>
+    <w:semiHidden/>
+    <w:unhideWhenUsed/>
+    <w:rsid w:val="00722110"/>
+    <w:pPr>
+      <w:numPr>
+        <w:numId w:val="11"/>
+      </w:numPr>
+      <w:contextualSpacing/>
+    </w:pPr>
+  </w:style>
+  <w:style w:type="paragraph" w:styleId="ListBullet2">
+    <w:name w:val="List Bullet 2"/>
+    <w:basedOn w:val="Normal"/>
+    <w:semiHidden/>
+    <w:unhideWhenUsed/>
+    <w:rsid w:val="00722110"/>
+    <w:pPr>
+      <w:numPr>
+        <w:numId w:val="10"/>
+      </w:numPr>
+      <w:contextualSpacing/>
+    </w:pPr>
+  </w:style>
 </w:styles>
 </file>
 
@@ -2771,7 +3129,7 @@
     <w:charset w:val="02"/>
     <w:family w:val="decorative"/>
     <w:pitch w:val="variable"/>
-    <w:sig w:usb0="00000000" w:usb1="10000000" w:usb2="00000000" w:usb3="00000000" w:csb0="80000000" w:csb1="00000000"/>
+    <w:sig w:usb0="00000003" w:usb1="10000000" w:usb2="00000000" w:usb3="00000000" w:csb0="80000001" w:csb1="00000000"/>
   </w:font>
   <w:font w:name="Times New Roman">
     <w:panose1 w:val="02020603050405020304"/>
@@ -2779,6 +3137,20 @@
     <w:family w:val="roman"/>
     <w:pitch w:val="variable"/>
     <w:sig w:usb0="E0002EFF" w:usb1="C000785B" w:usb2="00000009" w:usb3="00000000" w:csb0="000001FF" w:csb1="00000000"/>
+  </w:font>
+  <w:font w:name="Courier New">
+    <w:panose1 w:val="02070309020205020404"/>
+    <w:charset w:val="00"/>
+    <w:family w:val="modern"/>
+    <w:pitch w:val="fixed"/>
+    <w:sig w:usb0="E0002AFF" w:usb1="C0007843" w:usb2="00000009" w:usb3="00000000" w:csb0="000001FF" w:csb1="00000000"/>
+  </w:font>
+  <w:font w:name="Wingdings">
+    <w:panose1 w:val="05000000000000000000"/>
+    <w:charset w:val="4D"/>
+    <w:family w:val="decorative"/>
+    <w:pitch w:val="variable"/>
+    <w:sig w:usb0="00000003" w:usb1="00000000" w:usb2="00000000" w:usb3="00000000" w:csb0="80000001" w:csb1="00000000"/>
   </w:font>
   <w:font w:name="Cambria">
     <w:panose1 w:val="02040503050406030204"/>
@@ -2794,6 +3166,13 @@
     <w:notTrueType/>
     <w:pitch w:val="variable"/>
     <w:sig w:usb0="6000028F" w:usb1="00000003" w:usb2="00000000" w:usb3="00000000" w:csb0="0000019F" w:csb1="00000000"/>
+  </w:font>
+  <w:font w:name="STHeiti">
+    <w:panose1 w:val="02010600040101010101"/>
+    <w:charset w:val="86"/>
+    <w:family w:val="auto"/>
+    <w:pitch w:val="variable"/>
+    <w:sig w:usb0="00000287" w:usb1="080F0000" w:usb2="00000010" w:usb3="00000000" w:csb0="0004009F" w:csb1="00000000"/>
   </w:font>
   <w:font w:name="Times New Roman (Body CS)">
     <w:altName w:val="Times New Roman"/>
@@ -2858,6 +3237,13 @@
     <w:notTrueType/>
     <w:pitch w:val="variable"/>
     <w:sig w:usb0="6000028F" w:usb1="00000003" w:usb2="00000000" w:usb3="00000000" w:csb0="0000019F" w:csb1="00000000"/>
+  </w:font>
+  <w:font w:name="Rec Mono Duotone">
+    <w:panose1 w:val="00000009000000000000"/>
+    <w:charset w:val="4D"/>
+    <w:family w:val="modern"/>
+    <w:pitch w:val="fixed"/>
+    <w:sig w:usb0="A10000FF" w:usb1="5000E07B" w:usb2="00000000" w:usb3="00000000" w:csb0="00000193" w:csb1="00000000"/>
   </w:font>
   <w:font w:name="Fira Code">
     <w:panose1 w:val="020B0809050000020004"/>
@@ -2928,12 +3314,15 @@
     <w:rsid w:val="00282E57"/>
     <w:rsid w:val="003D57F3"/>
     <w:rsid w:val="003F0737"/>
+    <w:rsid w:val="00491241"/>
+    <w:rsid w:val="005B3EFF"/>
     <w:rsid w:val="00667C3B"/>
     <w:rsid w:val="006E16AE"/>
     <w:rsid w:val="00927E82"/>
     <w:rsid w:val="00AD4369"/>
     <w:rsid w:val="00B21C28"/>
     <w:rsid w:val="00CB6625"/>
+    <w:rsid w:val="00DF2060"/>
     <w:rsid w:val="00DF4461"/>
     <w:rsid w:val="00E5413F"/>
     <w:rsid w:val="00E55CDB"/>

</xml_diff>

<commit_message>
refactor: Update templates and configurations for improved formatting and functionality
</commit_message>
<xml_diff>
--- a/templates/custom.docx
+++ b/templates/custom.docx
@@ -1,6 +1,6 @@
 
 <file path=word/document.xml><?xml version="1.0" encoding="utf-8"?>
-<w:document xmlns:wpc="http://schemas.microsoft.com/office/word/2010/wordprocessingCanvas" xmlns:cx="http://schemas.microsoft.com/office/drawing/2014/chartex" xmlns:cx1="http://schemas.microsoft.com/office/drawing/2015/9/8/chartex" xmlns:cx2="http://schemas.microsoft.com/office/drawing/2015/10/21/chartex" xmlns:cx3="http://schemas.microsoft.com/office/drawing/2016/5/9/chartex" xmlns:cx4="http://schemas.microsoft.com/office/drawing/2016/5/10/chartex" xmlns:cx5="http://schemas.microsoft.com/office/drawing/2016/5/11/chartex" xmlns:cx6="http://schemas.microsoft.com/office/drawing/2016/5/12/chartex" xmlns:cx7="http://schemas.microsoft.com/office/drawing/2016/5/13/chartex" xmlns:cx8="http://schemas.microsoft.com/office/drawing/2016/5/14/chartex" xmlns:mc="http://schemas.openxmlformats.org/markup-compatibility/2006" xmlns:aink="http://schemas.microsoft.com/office/drawing/2016/ink" xmlns:am3d="http://schemas.microsoft.com/office/drawing/2017/model3d" xmlns:o="urn:schemas-microsoft-com:office:office" xmlns:oel="http://schemas.microsoft.com/office/2019/extlst" xmlns:r="http://schemas.openxmlformats.org/officeDocument/2006/relationships" xmlns:m="http://schemas.openxmlformats.org/officeDocument/2006/math" xmlns:v="urn:schemas-microsoft-com:vml" xmlns:wp14="http://schemas.microsoft.com/office/word/2010/wordprocessingDrawing" xmlns:wp="http://schemas.openxmlformats.org/drawingml/2006/wordprocessingDrawing" xmlns:w10="urn:schemas-microsoft-com:office:word" xmlns:w="http://schemas.openxmlformats.org/wordprocessingml/2006/main" xmlns:w14="http://schemas.microsoft.com/office/word/2010/wordml" xmlns:w15="http://schemas.microsoft.com/office/word/2012/wordml" xmlns:w16cex="http://schemas.microsoft.com/office/word/2018/wordml/cex" xmlns:w16cid="http://schemas.microsoft.com/office/word/2016/wordml/cid" xmlns:w16="http://schemas.microsoft.com/office/word/2018/wordml" xmlns:w16du="http://schemas.microsoft.com/office/word/2023/wordml/word16du" xmlns:w16sdtdh="http://schemas.microsoft.com/office/word/2020/wordml/sdtdatahash" xmlns:w16se="http://schemas.microsoft.com/office/word/2015/wordml/symex" xmlns:wpg="http://schemas.microsoft.com/office/word/2010/wordprocessingGroup" xmlns:wpi="http://schemas.microsoft.com/office/word/2010/wordprocessingInk" xmlns:wne="http://schemas.microsoft.com/office/word/2006/wordml" xmlns:wps="http://schemas.microsoft.com/office/word/2010/wordprocessingShape" mc:Ignorable="w14 w15 w16se w16cid w16 w16cex w16sdtdh w16du wp14">
+<w:document xmlns:wpc="http://schemas.microsoft.com/office/word/2010/wordprocessingCanvas" xmlns:cx="http://schemas.microsoft.com/office/drawing/2014/chartex" xmlns:cx1="http://schemas.microsoft.com/office/drawing/2015/9/8/chartex" xmlns:cx2="http://schemas.microsoft.com/office/drawing/2015/10/21/chartex" xmlns:cx3="http://schemas.microsoft.com/office/drawing/2016/5/9/chartex" xmlns:cx4="http://schemas.microsoft.com/office/drawing/2016/5/10/chartex" xmlns:cx5="http://schemas.microsoft.com/office/drawing/2016/5/11/chartex" xmlns:cx6="http://schemas.microsoft.com/office/drawing/2016/5/12/chartex" xmlns:cx7="http://schemas.microsoft.com/office/drawing/2016/5/13/chartex" xmlns:cx8="http://schemas.microsoft.com/office/drawing/2016/5/14/chartex" xmlns:mc="http://schemas.openxmlformats.org/markup-compatibility/2006" xmlns:aink="http://schemas.microsoft.com/office/drawing/2016/ink" xmlns:am3d="http://schemas.microsoft.com/office/drawing/2017/model3d" xmlns:o="urn:schemas-microsoft-com:office:office" xmlns:oel="http://schemas.microsoft.com/office/2019/extlst" xmlns:r="http://schemas.openxmlformats.org/officeDocument/2006/relationships" xmlns:m="http://schemas.openxmlformats.org/officeDocument/2006/math" xmlns:v="urn:schemas-microsoft-com:vml" xmlns:wp14="http://schemas.microsoft.com/office/word/2010/wordprocessingDrawing" xmlns:wp="http://schemas.openxmlformats.org/drawingml/2006/wordprocessingDrawing" xmlns:w10="urn:schemas-microsoft-com:office:word" xmlns:w="http://schemas.openxmlformats.org/wordprocessingml/2006/main" xmlns:w14="http://schemas.microsoft.com/office/word/2010/wordml" xmlns:w15="http://schemas.microsoft.com/office/word/2012/wordml" xmlns:w16cex="http://schemas.microsoft.com/office/word/2018/wordml/cex" xmlns:w16cid="http://schemas.microsoft.com/office/word/2016/wordml/cid" xmlns:w16="http://schemas.microsoft.com/office/word/2018/wordml" xmlns:w16du="http://schemas.microsoft.com/office/word/2023/wordml/word16du" xmlns:w16sdtdh="http://schemas.microsoft.com/office/word/2020/wordml/sdtdatahash" xmlns:w16sdtfl="http://schemas.microsoft.com/office/word/2024/wordml/sdtformatlock" xmlns:w16se="http://schemas.microsoft.com/office/word/2015/wordml/symex" xmlns:wpg="http://schemas.microsoft.com/office/word/2010/wordprocessingGroup" xmlns:wpi="http://schemas.microsoft.com/office/word/2010/wordprocessingInk" xmlns:wne="http://schemas.microsoft.com/office/word/2006/wordml" xmlns:wps="http://schemas.microsoft.com/office/word/2010/wordprocessingShape" mc:Ignorable="w14 w15 w16se w16cid w16 w16cex w16sdtdh w16sdtfl w16du wp14">
   <w:body>
     <w:p>
       <w:pPr>
@@ -424,9 +424,11 @@
     <w:sectPr>
       <w:headerReference w:type="default" r:id="rId8"/>
       <w:footerReference w:type="default" r:id="rId9"/>
+      <w:footerReference w:type="first" r:id="rId10"/>
       <w:pgSz w:w="12240" w:h="15840"/>
       <w:pgMar w:top="1134" w:right="1134" w:bottom="1134" w:left="1134" w:header="567" w:footer="567" w:gutter="0"/>
       <w:cols w:space="720"/>
+      <w:titlePg/>
       <w:docGrid w:linePitch="326"/>
     </w:sectPr>
   </w:body>
@@ -434,7 +436,7 @@
 </file>
 
 <file path=word/endnotes.xml><?xml version="1.0" encoding="utf-8"?>
-<w:endnotes xmlns:wpc="http://schemas.microsoft.com/office/word/2010/wordprocessingCanvas" xmlns:cx="http://schemas.microsoft.com/office/drawing/2014/chartex" xmlns:cx1="http://schemas.microsoft.com/office/drawing/2015/9/8/chartex" xmlns:cx2="http://schemas.microsoft.com/office/drawing/2015/10/21/chartex" xmlns:cx3="http://schemas.microsoft.com/office/drawing/2016/5/9/chartex" xmlns:cx4="http://schemas.microsoft.com/office/drawing/2016/5/10/chartex" xmlns:cx5="http://schemas.microsoft.com/office/drawing/2016/5/11/chartex" xmlns:cx6="http://schemas.microsoft.com/office/drawing/2016/5/12/chartex" xmlns:cx7="http://schemas.microsoft.com/office/drawing/2016/5/13/chartex" xmlns:cx8="http://schemas.microsoft.com/office/drawing/2016/5/14/chartex" xmlns:mc="http://schemas.openxmlformats.org/markup-compatibility/2006" xmlns:aink="http://schemas.microsoft.com/office/drawing/2016/ink" xmlns:am3d="http://schemas.microsoft.com/office/drawing/2017/model3d" xmlns:o="urn:schemas-microsoft-com:office:office" xmlns:oel="http://schemas.microsoft.com/office/2019/extlst" xmlns:r="http://schemas.openxmlformats.org/officeDocument/2006/relationships" xmlns:m="http://schemas.openxmlformats.org/officeDocument/2006/math" xmlns:v="urn:schemas-microsoft-com:vml" xmlns:wp14="http://schemas.microsoft.com/office/word/2010/wordprocessingDrawing" xmlns:wp="http://schemas.openxmlformats.org/drawingml/2006/wordprocessingDrawing" xmlns:w10="urn:schemas-microsoft-com:office:word" xmlns:w="http://schemas.openxmlformats.org/wordprocessingml/2006/main" xmlns:w14="http://schemas.microsoft.com/office/word/2010/wordml" xmlns:w15="http://schemas.microsoft.com/office/word/2012/wordml" xmlns:w16cex="http://schemas.microsoft.com/office/word/2018/wordml/cex" xmlns:w16cid="http://schemas.microsoft.com/office/word/2016/wordml/cid" xmlns:w16="http://schemas.microsoft.com/office/word/2018/wordml" xmlns:w16du="http://schemas.microsoft.com/office/word/2023/wordml/word16du" xmlns:w16sdtdh="http://schemas.microsoft.com/office/word/2020/wordml/sdtdatahash" xmlns:w16se="http://schemas.microsoft.com/office/word/2015/wordml/symex" xmlns:wpg="http://schemas.microsoft.com/office/word/2010/wordprocessingGroup" xmlns:wpi="http://schemas.microsoft.com/office/word/2010/wordprocessingInk" xmlns:wne="http://schemas.microsoft.com/office/word/2006/wordml" xmlns:wps="http://schemas.microsoft.com/office/word/2010/wordprocessingShape" mc:Ignorable="w14 w15 w16se w16cid w16 w16cex w16sdtdh w16du wp14">
+<w:endnotes xmlns:wpc="http://schemas.microsoft.com/office/word/2010/wordprocessingCanvas" xmlns:cx="http://schemas.microsoft.com/office/drawing/2014/chartex" xmlns:cx1="http://schemas.microsoft.com/office/drawing/2015/9/8/chartex" xmlns:cx2="http://schemas.microsoft.com/office/drawing/2015/10/21/chartex" xmlns:cx3="http://schemas.microsoft.com/office/drawing/2016/5/9/chartex" xmlns:cx4="http://schemas.microsoft.com/office/drawing/2016/5/10/chartex" xmlns:cx5="http://schemas.microsoft.com/office/drawing/2016/5/11/chartex" xmlns:cx6="http://schemas.microsoft.com/office/drawing/2016/5/12/chartex" xmlns:cx7="http://schemas.microsoft.com/office/drawing/2016/5/13/chartex" xmlns:cx8="http://schemas.microsoft.com/office/drawing/2016/5/14/chartex" xmlns:mc="http://schemas.openxmlformats.org/markup-compatibility/2006" xmlns:aink="http://schemas.microsoft.com/office/drawing/2016/ink" xmlns:am3d="http://schemas.microsoft.com/office/drawing/2017/model3d" xmlns:o="urn:schemas-microsoft-com:office:office" xmlns:oel="http://schemas.microsoft.com/office/2019/extlst" xmlns:r="http://schemas.openxmlformats.org/officeDocument/2006/relationships" xmlns:m="http://schemas.openxmlformats.org/officeDocument/2006/math" xmlns:v="urn:schemas-microsoft-com:vml" xmlns:wp14="http://schemas.microsoft.com/office/word/2010/wordprocessingDrawing" xmlns:wp="http://schemas.openxmlformats.org/drawingml/2006/wordprocessingDrawing" xmlns:w10="urn:schemas-microsoft-com:office:word" xmlns:w="http://schemas.openxmlformats.org/wordprocessingml/2006/main" xmlns:w14="http://schemas.microsoft.com/office/word/2010/wordml" xmlns:w15="http://schemas.microsoft.com/office/word/2012/wordml" xmlns:w16cex="http://schemas.microsoft.com/office/word/2018/wordml/cex" xmlns:w16cid="http://schemas.microsoft.com/office/word/2016/wordml/cid" xmlns:w16="http://schemas.microsoft.com/office/word/2018/wordml" xmlns:w16du="http://schemas.microsoft.com/office/word/2023/wordml/word16du" xmlns:w16sdtdh="http://schemas.microsoft.com/office/word/2020/wordml/sdtdatahash" xmlns:w16sdtfl="http://schemas.microsoft.com/office/word/2024/wordml/sdtformatlock" xmlns:w16se="http://schemas.microsoft.com/office/word/2015/wordml/symex" xmlns:wpg="http://schemas.microsoft.com/office/word/2010/wordprocessingGroup" xmlns:wpi="http://schemas.microsoft.com/office/word/2010/wordprocessingInk" xmlns:wne="http://schemas.microsoft.com/office/word/2006/wordml" xmlns:wps="http://schemas.microsoft.com/office/word/2010/wordprocessingShape" mc:Ignorable="w14 w15 w16se w16cid w16 w16cex w16sdtdh w16sdtfl w16du wp14">
   <w:endnote w:type="separator" w:id="-1">
     <w:p>
       <w:pPr>
@@ -459,7 +461,7 @@
 </file>
 
 <file path=word/footer1.xml><?xml version="1.0" encoding="utf-8"?>
-<w:ftr xmlns:wpc="http://schemas.microsoft.com/office/word/2010/wordprocessingCanvas" xmlns:cx="http://schemas.microsoft.com/office/drawing/2014/chartex" xmlns:cx1="http://schemas.microsoft.com/office/drawing/2015/9/8/chartex" xmlns:cx2="http://schemas.microsoft.com/office/drawing/2015/10/21/chartex" xmlns:cx3="http://schemas.microsoft.com/office/drawing/2016/5/9/chartex" xmlns:cx4="http://schemas.microsoft.com/office/drawing/2016/5/10/chartex" xmlns:cx5="http://schemas.microsoft.com/office/drawing/2016/5/11/chartex" xmlns:cx6="http://schemas.microsoft.com/office/drawing/2016/5/12/chartex" xmlns:cx7="http://schemas.microsoft.com/office/drawing/2016/5/13/chartex" xmlns:cx8="http://schemas.microsoft.com/office/drawing/2016/5/14/chartex" xmlns:mc="http://schemas.openxmlformats.org/markup-compatibility/2006" xmlns:aink="http://schemas.microsoft.com/office/drawing/2016/ink" xmlns:am3d="http://schemas.microsoft.com/office/drawing/2017/model3d" xmlns:o="urn:schemas-microsoft-com:office:office" xmlns:oel="http://schemas.microsoft.com/office/2019/extlst" xmlns:r="http://schemas.openxmlformats.org/officeDocument/2006/relationships" xmlns:m="http://schemas.openxmlformats.org/officeDocument/2006/math" xmlns:v="urn:schemas-microsoft-com:vml" xmlns:wp14="http://schemas.microsoft.com/office/word/2010/wordprocessingDrawing" xmlns:wp="http://schemas.openxmlformats.org/drawingml/2006/wordprocessingDrawing" xmlns:w10="urn:schemas-microsoft-com:office:word" xmlns:w="http://schemas.openxmlformats.org/wordprocessingml/2006/main" xmlns:w14="http://schemas.microsoft.com/office/word/2010/wordml" xmlns:w15="http://schemas.microsoft.com/office/word/2012/wordml" xmlns:w16cex="http://schemas.microsoft.com/office/word/2018/wordml/cex" xmlns:w16cid="http://schemas.microsoft.com/office/word/2016/wordml/cid" xmlns:w16="http://schemas.microsoft.com/office/word/2018/wordml" xmlns:w16du="http://schemas.microsoft.com/office/word/2023/wordml/word16du" xmlns:w16sdtdh="http://schemas.microsoft.com/office/word/2020/wordml/sdtdatahash" xmlns:w16se="http://schemas.microsoft.com/office/word/2015/wordml/symex" xmlns:wpg="http://schemas.microsoft.com/office/word/2010/wordprocessingGroup" xmlns:wpi="http://schemas.microsoft.com/office/word/2010/wordprocessingInk" xmlns:wne="http://schemas.microsoft.com/office/word/2006/wordml" xmlns:wps="http://schemas.microsoft.com/office/word/2010/wordprocessingShape" mc:Ignorable="w14 w15 w16se w16cid w16 w16cex w16sdtdh w16du wp14">
+<w:ftr xmlns:wpc="http://schemas.microsoft.com/office/word/2010/wordprocessingCanvas" xmlns:cx="http://schemas.microsoft.com/office/drawing/2014/chartex" xmlns:cx1="http://schemas.microsoft.com/office/drawing/2015/9/8/chartex" xmlns:cx2="http://schemas.microsoft.com/office/drawing/2015/10/21/chartex" xmlns:cx3="http://schemas.microsoft.com/office/drawing/2016/5/9/chartex" xmlns:cx4="http://schemas.microsoft.com/office/drawing/2016/5/10/chartex" xmlns:cx5="http://schemas.microsoft.com/office/drawing/2016/5/11/chartex" xmlns:cx6="http://schemas.microsoft.com/office/drawing/2016/5/12/chartex" xmlns:cx7="http://schemas.microsoft.com/office/drawing/2016/5/13/chartex" xmlns:cx8="http://schemas.microsoft.com/office/drawing/2016/5/14/chartex" xmlns:mc="http://schemas.openxmlformats.org/markup-compatibility/2006" xmlns:aink="http://schemas.microsoft.com/office/drawing/2016/ink" xmlns:am3d="http://schemas.microsoft.com/office/drawing/2017/model3d" xmlns:o="urn:schemas-microsoft-com:office:office" xmlns:oel="http://schemas.microsoft.com/office/2019/extlst" xmlns:r="http://schemas.openxmlformats.org/officeDocument/2006/relationships" xmlns:m="http://schemas.openxmlformats.org/officeDocument/2006/math" xmlns:v="urn:schemas-microsoft-com:vml" xmlns:wp14="http://schemas.microsoft.com/office/word/2010/wordprocessingDrawing" xmlns:wp="http://schemas.openxmlformats.org/drawingml/2006/wordprocessingDrawing" xmlns:w10="urn:schemas-microsoft-com:office:word" xmlns:w="http://schemas.openxmlformats.org/wordprocessingml/2006/main" xmlns:w14="http://schemas.microsoft.com/office/word/2010/wordml" xmlns:w15="http://schemas.microsoft.com/office/word/2012/wordml" xmlns:w16cex="http://schemas.microsoft.com/office/word/2018/wordml/cex" xmlns:w16cid="http://schemas.microsoft.com/office/word/2016/wordml/cid" xmlns:w16="http://schemas.microsoft.com/office/word/2018/wordml" xmlns:w16du="http://schemas.microsoft.com/office/word/2023/wordml/word16du" xmlns:w16sdtdh="http://schemas.microsoft.com/office/word/2020/wordml/sdtdatahash" xmlns:w16sdtfl="http://schemas.microsoft.com/office/word/2024/wordml/sdtformatlock" xmlns:w16se="http://schemas.microsoft.com/office/word/2015/wordml/symex" xmlns:wpg="http://schemas.microsoft.com/office/word/2010/wordprocessingGroup" xmlns:wpi="http://schemas.microsoft.com/office/word/2010/wordprocessingInk" xmlns:wne="http://schemas.microsoft.com/office/word/2006/wordml" xmlns:wps="http://schemas.microsoft.com/office/word/2010/wordprocessingShape" mc:Ignorable="w14 w15 w16se w16cid w16 w16cex w16sdtdh w16sdtfl w16du wp14">
   <w:p>
     <w:pPr>
       <w:pStyle w:val="Footer"/>
@@ -475,10 +477,10 @@
       <mc:AlternateContent>
         <mc:Choice Requires="wps">
           <w:drawing>
-            <wp:anchor distT="0" distB="0" distL="114300" distR="114300" simplePos="0" relativeHeight="251659264" behindDoc="0" locked="0" layoutInCell="1" allowOverlap="1" wp14:anchorId="2E555152" wp14:editId="71E06E7E">
+            <wp:anchor distT="0" distB="0" distL="114300" distR="114300" simplePos="0" relativeHeight="251659264" behindDoc="0" locked="0" layoutInCell="1" allowOverlap="1" wp14:anchorId="2E555152" wp14:editId="3512018E">
               <wp:simplePos x="0" y="0"/>
               <wp:positionH relativeFrom="column">
-                <wp:posOffset>-133350</wp:posOffset>
+                <wp:posOffset>-130175</wp:posOffset>
               </wp:positionH>
               <wp:positionV relativeFrom="paragraph">
                 <wp:posOffset>-10160</wp:posOffset>
@@ -545,7 +547,7 @@
         </mc:Choice>
         <mc:Fallback>
           <w:pict>
-            <v:rect w14:anchorId="36775705" id="Rectangle 1" o:spid="_x0000_s1026" style="position:absolute;margin-left:-10.5pt;margin-top:-.8pt;width:525.2pt;height:3.6pt;z-index:251659264;visibility:visible;mso-wrap-style:square;mso-width-percent:0;mso-height-percent:0;mso-wrap-distance-left:9pt;mso-wrap-distance-top:0;mso-wrap-distance-right:9pt;mso-wrap-distance-bottom:0;mso-position-horizontal:absolute;mso-position-horizontal-relative:text;mso-position-vertical:absolute;mso-position-vertical-relative:text;mso-width-percent:0;mso-height-percent:0;mso-width-relative:margin;mso-height-relative:margin;v-text-anchor:middle" o:gfxdata="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" fillcolor="#10253f" stroked="f" strokeweight="2pt">
+            <v:rect w14:anchorId="5B98CBF5" id="Rectangle 1" o:spid="_x0000_s1026" style="position:absolute;margin-left:-10.25pt;margin-top:-.8pt;width:525.2pt;height:3.6pt;z-index:251659264;visibility:visible;mso-wrap-style:square;mso-width-percent:0;mso-height-percent:0;mso-wrap-distance-left:9pt;mso-wrap-distance-top:0;mso-wrap-distance-right:9pt;mso-wrap-distance-bottom:0;mso-position-horizontal:absolute;mso-position-horizontal-relative:text;mso-position-vertical:absolute;mso-position-vertical-relative:text;mso-width-percent:0;mso-height-percent:0;mso-width-relative:margin;mso-height-relative:margin;v-text-anchor:middle" o:gfxdata="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" fillcolor="#10253f" stroked="f" strokeweight="2pt">
               <v:fill opacity="39578f"/>
               <v:textbox inset="2mm,2mm,2mm"/>
               <w10:wrap type="square"/>
@@ -562,7 +564,7 @@
       <mc:AlternateContent>
         <mc:Choice Requires="wps">
           <w:drawing>
-            <wp:anchor distT="0" distB="0" distL="0" distR="0" simplePos="0" relativeHeight="251657216" behindDoc="0" locked="0" layoutInCell="1" allowOverlap="1" wp14:anchorId="44A1C67C" wp14:editId="3E912D08">
+            <wp:anchor distT="0" distB="0" distL="0" distR="0" simplePos="0" relativeHeight="251657216" behindDoc="0" locked="0" layoutInCell="1" allowOverlap="1" wp14:anchorId="44A1C67C" wp14:editId="0ED27D74">
               <wp:simplePos x="0" y="0"/>
               <wp:positionH relativeFrom="rightMargin">
                 <wp:posOffset>-252095</wp:posOffset>
@@ -829,7 +831,7 @@
                             <w:rPr>
                               <w:noProof/>
                             </w:rPr>
-                            <w:t>November 3, 2024</w:t>
+                            <w:t>June 13, 2025</w:t>
                           </w:r>
                           <w:r>
                             <w:fldChar w:fldCharType="end"/>
@@ -882,7 +884,7 @@
                       <w:rPr>
                         <w:noProof/>
                       </w:rPr>
-                      <w:t>November 3, 2024</w:t>
+                      <w:t>June 13, 2025</w:t>
                     </w:r>
                     <w:r>
                       <w:fldChar w:fldCharType="end"/>
@@ -906,8 +908,312 @@
 </w:ftr>
 </file>
 
+<file path=word/footer2.xml><?xml version="1.0" encoding="utf-8"?>
+<w:ftr xmlns:wpc="http://schemas.microsoft.com/office/word/2010/wordprocessingCanvas" xmlns:cx="http://schemas.microsoft.com/office/drawing/2014/chartex" xmlns:cx1="http://schemas.microsoft.com/office/drawing/2015/9/8/chartex" xmlns:cx2="http://schemas.microsoft.com/office/drawing/2015/10/21/chartex" xmlns:cx3="http://schemas.microsoft.com/office/drawing/2016/5/9/chartex" xmlns:cx4="http://schemas.microsoft.com/office/drawing/2016/5/10/chartex" xmlns:cx5="http://schemas.microsoft.com/office/drawing/2016/5/11/chartex" xmlns:cx6="http://schemas.microsoft.com/office/drawing/2016/5/12/chartex" xmlns:cx7="http://schemas.microsoft.com/office/drawing/2016/5/13/chartex" xmlns:cx8="http://schemas.microsoft.com/office/drawing/2016/5/14/chartex" xmlns:mc="http://schemas.openxmlformats.org/markup-compatibility/2006" xmlns:aink="http://schemas.microsoft.com/office/drawing/2016/ink" xmlns:am3d="http://schemas.microsoft.com/office/drawing/2017/model3d" xmlns:o="urn:schemas-microsoft-com:office:office" xmlns:oel="http://schemas.microsoft.com/office/2019/extlst" xmlns:r="http://schemas.openxmlformats.org/officeDocument/2006/relationships" xmlns:m="http://schemas.openxmlformats.org/officeDocument/2006/math" xmlns:v="urn:schemas-microsoft-com:vml" xmlns:wp14="http://schemas.microsoft.com/office/word/2010/wordprocessingDrawing" xmlns:wp="http://schemas.openxmlformats.org/drawingml/2006/wordprocessingDrawing" xmlns:w10="urn:schemas-microsoft-com:office:word" xmlns:w="http://schemas.openxmlformats.org/wordprocessingml/2006/main" xmlns:w14="http://schemas.microsoft.com/office/word/2010/wordml" xmlns:w15="http://schemas.microsoft.com/office/word/2012/wordml" xmlns:w16cex="http://schemas.microsoft.com/office/word/2018/wordml/cex" xmlns:w16cid="http://schemas.microsoft.com/office/word/2016/wordml/cid" xmlns:w16="http://schemas.microsoft.com/office/word/2018/wordml" xmlns:w16du="http://schemas.microsoft.com/office/word/2023/wordml/word16du" xmlns:w16sdtdh="http://schemas.microsoft.com/office/word/2020/wordml/sdtdatahash" xmlns:w16sdtfl="http://schemas.microsoft.com/office/word/2024/wordml/sdtformatlock" xmlns:w16se="http://schemas.microsoft.com/office/word/2015/wordml/symex" xmlns:wpg="http://schemas.microsoft.com/office/word/2010/wordprocessingGroup" xmlns:wpi="http://schemas.microsoft.com/office/word/2010/wordprocessingInk" xmlns:wne="http://schemas.microsoft.com/office/word/2006/wordml" xmlns:wps="http://schemas.microsoft.com/office/word/2010/wordprocessingShape" mc:Ignorable="w14 w15 w16se w16cid w16 w16cex w16sdtdh w16sdtfl w16du wp14">
+  <w:p>
+    <w:pPr>
+      <w:pStyle w:val="Footer"/>
+    </w:pPr>
+    <w:r>
+      <w:rPr>
+        <w:noProof/>
+        <w:lang w:eastAsia="zh-CN"/>
+      </w:rPr>
+      <mc:AlternateContent>
+        <mc:Choice Requires="wps">
+          <w:drawing>
+            <wp:anchor distT="0" distB="0" distL="0" distR="0" simplePos="0" relativeHeight="251662336" behindDoc="0" locked="0" layoutInCell="1" allowOverlap="1" wp14:anchorId="57F97209" wp14:editId="0079124E">
+              <wp:simplePos x="0" y="0"/>
+              <wp:positionH relativeFrom="rightMargin">
+                <wp:posOffset>-251460</wp:posOffset>
+              </wp:positionH>
+              <wp:positionV relativeFrom="bottomMargin">
+                <wp:posOffset>50800</wp:posOffset>
+              </wp:positionV>
+              <wp:extent cx="457200" cy="320040"/>
+              <wp:effectExtent l="0" t="0" r="0" b="0"/>
+              <wp:wrapSquare wrapText="bothSides"/>
+              <wp:docPr id="1319433693" name="Rectangle 6"/>
+              <wp:cNvGraphicFramePr/>
+              <a:graphic xmlns:a="http://schemas.openxmlformats.org/drawingml/2006/main">
+                <a:graphicData uri="http://schemas.microsoft.com/office/word/2010/wordprocessingShape">
+                  <wps:wsp>
+                    <wps:cNvSpPr/>
+                    <wps:spPr>
+                      <a:xfrm>
+                        <a:off x="0" y="0"/>
+                        <a:ext cx="457200" cy="320040"/>
+                      </a:xfrm>
+                      <a:prstGeom prst="rect">
+                        <a:avLst/>
+                      </a:prstGeom>
+                      <a:solidFill>
+                        <a:schemeClr val="tx2">
+                          <a:lumMod val="50000"/>
+                          <a:alpha val="60180"/>
+                        </a:schemeClr>
+                      </a:solidFill>
+                      <a:ln w="38100">
+                        <a:noFill/>
+                      </a:ln>
+                    </wps:spPr>
+                    <wps:style>
+                      <a:lnRef idx="2">
+                        <a:schemeClr val="accent1">
+                          <a:shade val="50000"/>
+                        </a:schemeClr>
+                      </a:lnRef>
+                      <a:fillRef idx="1">
+                        <a:schemeClr val="accent1"/>
+                      </a:fillRef>
+                      <a:effectRef idx="0">
+                        <a:schemeClr val="accent1"/>
+                      </a:effectRef>
+                      <a:fontRef idx="minor">
+                        <a:schemeClr val="lt1"/>
+                      </a:fontRef>
+                    </wps:style>
+                    <wps:txbx>
+                      <w:txbxContent>
+                        <w:p>
+                          <w:pPr>
+                            <w:jc w:val="right"/>
+                            <w:rPr>
+                              <w:color w:val="FFFFFF" w:themeColor="background1"/>
+                              <w:sz w:val="28"/>
+                              <w:szCs w:val="28"/>
+                            </w:rPr>
+                          </w:pPr>
+                          <w:r>
+                            <w:rPr>
+                              <w:color w:val="FFFFFF" w:themeColor="background1"/>
+                              <w:sz w:val="28"/>
+                              <w:szCs w:val="28"/>
+                            </w:rPr>
+                            <w:fldChar w:fldCharType="begin"/>
+                          </w:r>
+                          <w:r>
+                            <w:rPr>
+                              <w:color w:val="FFFFFF" w:themeColor="background1"/>
+                              <w:sz w:val="28"/>
+                              <w:szCs w:val="28"/>
+                            </w:rPr>
+                            <w:instrText xml:space="preserve"> PAGE   \* MERGEFORMAT </w:instrText>
+                          </w:r>
+                          <w:r>
+                            <w:rPr>
+                              <w:color w:val="FFFFFF" w:themeColor="background1"/>
+                              <w:sz w:val="28"/>
+                              <w:szCs w:val="28"/>
+                            </w:rPr>
+                            <w:fldChar w:fldCharType="separate"/>
+                          </w:r>
+                          <w:r>
+                            <w:rPr>
+                              <w:noProof/>
+                              <w:color w:val="FFFFFF" w:themeColor="background1"/>
+                              <w:sz w:val="28"/>
+                              <w:szCs w:val="28"/>
+                            </w:rPr>
+                            <w:t>2</w:t>
+                          </w:r>
+                          <w:r>
+                            <w:rPr>
+                              <w:noProof/>
+                              <w:color w:val="FFFFFF" w:themeColor="background1"/>
+                              <w:sz w:val="28"/>
+                              <w:szCs w:val="28"/>
+                            </w:rPr>
+                            <w:fldChar w:fldCharType="end"/>
+                          </w:r>
+                        </w:p>
+                      </w:txbxContent>
+                    </wps:txbx>
+                    <wps:bodyPr rot="0" spcFirstLastPara="0" vertOverflow="overflow" horzOverflow="overflow" vert="horz" wrap="square" lIns="91440" tIns="45720" rIns="91440" bIns="45720" numCol="1" spcCol="0" rtlCol="0" fromWordArt="0" anchor="b" anchorCtr="0" forceAA="0" compatLnSpc="1">
+                      <a:prstTxWarp prst="textNoShape">
+                        <a:avLst/>
+                      </a:prstTxWarp>
+                      <a:noAutofit/>
+                    </wps:bodyPr>
+                  </wps:wsp>
+                </a:graphicData>
+              </a:graphic>
+              <wp14:sizeRelH relativeFrom="margin">
+                <wp14:pctWidth>0</wp14:pctWidth>
+              </wp14:sizeRelH>
+              <wp14:sizeRelV relativeFrom="margin">
+                <wp14:pctHeight>0</wp14:pctHeight>
+              </wp14:sizeRelV>
+            </wp:anchor>
+          </w:drawing>
+        </mc:Choice>
+        <mc:Fallback>
+          <w:pict>
+            <v:rect w14:anchorId="57F97209" id="_x0000_s1028" style="position:absolute;left:0;text-align:left;margin-left:-19.8pt;margin-top:4pt;width:36pt;height:25.2pt;z-index:251662336;visibility:visible;mso-wrap-style:square;mso-width-percent:0;mso-height-percent:0;mso-wrap-distance-left:0;mso-wrap-distance-top:0;mso-wrap-distance-right:0;mso-wrap-distance-bottom:0;mso-position-horizontal:absolute;mso-position-horizontal-relative:right-margin-area;mso-position-vertical:absolute;mso-position-vertical-relative:bottom-margin-area;mso-width-percent:0;mso-height-percent:0;mso-width-relative:margin;mso-height-relative:margin;v-text-anchor:bottom" o:gfxdata="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" fillcolor="#0f243e [1615]" stroked="f" strokeweight="3pt">
+              <v:fill opacity="39321f"/>
+              <v:textbox>
+                <w:txbxContent>
+                  <w:p>
+                    <w:pPr>
+                      <w:jc w:val="right"/>
+                      <w:rPr>
+                        <w:color w:val="FFFFFF" w:themeColor="background1"/>
+                        <w:sz w:val="28"/>
+                        <w:szCs w:val="28"/>
+                      </w:rPr>
+                    </w:pPr>
+                    <w:r>
+                      <w:rPr>
+                        <w:color w:val="FFFFFF" w:themeColor="background1"/>
+                        <w:sz w:val="28"/>
+                        <w:szCs w:val="28"/>
+                      </w:rPr>
+                      <w:fldChar w:fldCharType="begin"/>
+                    </w:r>
+                    <w:r>
+                      <w:rPr>
+                        <w:color w:val="FFFFFF" w:themeColor="background1"/>
+                        <w:sz w:val="28"/>
+                        <w:szCs w:val="28"/>
+                      </w:rPr>
+                      <w:instrText xml:space="preserve"> PAGE   \* MERGEFORMAT </w:instrText>
+                    </w:r>
+                    <w:r>
+                      <w:rPr>
+                        <w:color w:val="FFFFFF" w:themeColor="background1"/>
+                        <w:sz w:val="28"/>
+                        <w:szCs w:val="28"/>
+                      </w:rPr>
+                      <w:fldChar w:fldCharType="separate"/>
+                    </w:r>
+                    <w:r>
+                      <w:rPr>
+                        <w:noProof/>
+                        <w:color w:val="FFFFFF" w:themeColor="background1"/>
+                        <w:sz w:val="28"/>
+                        <w:szCs w:val="28"/>
+                      </w:rPr>
+                      <w:t>2</w:t>
+                    </w:r>
+                    <w:r>
+                      <w:rPr>
+                        <w:noProof/>
+                        <w:color w:val="FFFFFF" w:themeColor="background1"/>
+                        <w:sz w:val="28"/>
+                        <w:szCs w:val="28"/>
+                      </w:rPr>
+                      <w:fldChar w:fldCharType="end"/>
+                    </w:r>
+                  </w:p>
+                </w:txbxContent>
+              </v:textbox>
+              <w10:wrap type="square" anchorx="margin" anchory="margin"/>
+            </v:rect>
+          </w:pict>
+        </mc:Fallback>
+      </mc:AlternateContent>
+    </w:r>
+    <w:r>
+      <w:rPr>
+        <w:noProof/>
+        <w:lang w:eastAsia="zh-CN"/>
+        <w14:ligatures w14:val="none"/>
+        <w14:numForm w14:val="default"/>
+        <w14:numSpacing w14:val="default"/>
+      </w:rPr>
+      <mc:AlternateContent>
+        <mc:Choice Requires="wps">
+          <w:drawing>
+            <wp:anchor distT="0" distB="0" distL="114300" distR="114300" simplePos="0" relativeHeight="251663360" behindDoc="0" locked="0" layoutInCell="1" allowOverlap="1" wp14:anchorId="0ADAC638" wp14:editId="3FBFDD1A">
+              <wp:simplePos x="0" y="0"/>
+              <wp:positionH relativeFrom="column">
+                <wp:posOffset>-130175</wp:posOffset>
+              </wp:positionH>
+              <wp:positionV relativeFrom="paragraph">
+                <wp:posOffset>4445</wp:posOffset>
+              </wp:positionV>
+              <wp:extent cx="6670040" cy="45720"/>
+              <wp:effectExtent l="0" t="0" r="0" b="5080"/>
+              <wp:wrapSquare wrapText="bothSides"/>
+              <wp:docPr id="1450786365" name="Rectangle 1"/>
+              <wp:cNvGraphicFramePr/>
+              <a:graphic xmlns:a="http://schemas.openxmlformats.org/drawingml/2006/main">
+                <a:graphicData uri="http://schemas.microsoft.com/office/word/2010/wordprocessingShape">
+                  <wps:wsp>
+                    <wps:cNvSpPr/>
+                    <wps:spPr>
+                      <a:xfrm>
+                        <a:off x="0" y="0"/>
+                        <a:ext cx="6670040" cy="45720"/>
+                      </a:xfrm>
+                      <a:prstGeom prst="rect">
+                        <a:avLst/>
+                      </a:prstGeom>
+                      <a:solidFill>
+                        <a:srgbClr val="10253F">
+                          <a:alpha val="60392"/>
+                        </a:srgbClr>
+                      </a:solidFill>
+                      <a:ln>
+                        <a:noFill/>
+                      </a:ln>
+                    </wps:spPr>
+                    <wps:style>
+                      <a:lnRef idx="2">
+                        <a:schemeClr val="accent1">
+                          <a:shade val="50000"/>
+                        </a:schemeClr>
+                      </a:lnRef>
+                      <a:fillRef idx="1">
+                        <a:schemeClr val="accent1"/>
+                      </a:fillRef>
+                      <a:effectRef idx="0">
+                        <a:schemeClr val="accent1"/>
+                      </a:effectRef>
+                      <a:fontRef idx="minor">
+                        <a:schemeClr val="lt1"/>
+                      </a:fontRef>
+                    </wps:style>
+                    <wps:bodyPr rot="0" spcFirstLastPara="0" vertOverflow="overflow" horzOverflow="overflow" vert="horz" wrap="square" lIns="72000" tIns="72000" rIns="72000" bIns="45720" numCol="1" spcCol="0" rtlCol="0" fromWordArt="0" anchor="ctr" anchorCtr="0" forceAA="0" compatLnSpc="1">
+                      <a:prstTxWarp prst="textNoShape">
+                        <a:avLst/>
+                      </a:prstTxWarp>
+                      <a:noAutofit/>
+                    </wps:bodyPr>
+                  </wps:wsp>
+                </a:graphicData>
+              </a:graphic>
+              <wp14:sizeRelH relativeFrom="margin">
+                <wp14:pctWidth>0</wp14:pctWidth>
+              </wp14:sizeRelH>
+              <wp14:sizeRelV relativeFrom="margin">
+                <wp14:pctHeight>0</wp14:pctHeight>
+              </wp14:sizeRelV>
+            </wp:anchor>
+          </w:drawing>
+        </mc:Choice>
+        <mc:Fallback>
+          <w:pict>
+            <v:rect w14:anchorId="3FB456B2" id="Rectangle 1" o:spid="_x0000_s1026" style="position:absolute;margin-left:-10.25pt;margin-top:.35pt;width:525.2pt;height:3.6pt;z-index:251663360;visibility:visible;mso-wrap-style:square;mso-width-percent:0;mso-height-percent:0;mso-wrap-distance-left:9pt;mso-wrap-distance-top:0;mso-wrap-distance-right:9pt;mso-wrap-distance-bottom:0;mso-position-horizontal:absolute;mso-position-horizontal-relative:text;mso-position-vertical:absolute;mso-position-vertical-relative:text;mso-width-percent:0;mso-height-percent:0;mso-width-relative:margin;mso-height-relative:margin;v-text-anchor:middle" o:gfxdata="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" fillcolor="#10253f" stroked="f" strokeweight="2pt">
+              <v:fill opacity="39578f"/>
+              <v:textbox inset="2mm,2mm,2mm"/>
+              <w10:wrap type="square"/>
+            </v:rect>
+          </w:pict>
+        </mc:Fallback>
+      </mc:AlternateContent>
+    </w:r>
+  </w:p>
+  <w:p>
+    <w:pPr>
+      <w:pStyle w:val="Footer"/>
+    </w:pPr>
+  </w:p>
+</w:ftr>
+</file>
+
 <file path=word/footnotes.xml><?xml version="1.0" encoding="utf-8"?>
-<w:footnotes xmlns:wpc="http://schemas.microsoft.com/office/word/2010/wordprocessingCanvas" xmlns:cx="http://schemas.microsoft.com/office/drawing/2014/chartex" xmlns:cx1="http://schemas.microsoft.com/office/drawing/2015/9/8/chartex" xmlns:cx2="http://schemas.microsoft.com/office/drawing/2015/10/21/chartex" xmlns:cx3="http://schemas.microsoft.com/office/drawing/2016/5/9/chartex" xmlns:cx4="http://schemas.microsoft.com/office/drawing/2016/5/10/chartex" xmlns:cx5="http://schemas.microsoft.com/office/drawing/2016/5/11/chartex" xmlns:cx6="http://schemas.microsoft.com/office/drawing/2016/5/12/chartex" xmlns:cx7="http://schemas.microsoft.com/office/drawing/2016/5/13/chartex" xmlns:cx8="http://schemas.microsoft.com/office/drawing/2016/5/14/chartex" xmlns:mc="http://schemas.openxmlformats.org/markup-compatibility/2006" xmlns:aink="http://schemas.microsoft.com/office/drawing/2016/ink" xmlns:am3d="http://schemas.microsoft.com/office/drawing/2017/model3d" xmlns:o="urn:schemas-microsoft-com:office:office" xmlns:oel="http://schemas.microsoft.com/office/2019/extlst" xmlns:r="http://schemas.openxmlformats.org/officeDocument/2006/relationships" xmlns:m="http://schemas.openxmlformats.org/officeDocument/2006/math" xmlns:v="urn:schemas-microsoft-com:vml" xmlns:wp14="http://schemas.microsoft.com/office/word/2010/wordprocessingDrawing" xmlns:wp="http://schemas.openxmlformats.org/drawingml/2006/wordprocessingDrawing" xmlns:w10="urn:schemas-microsoft-com:office:word" xmlns:w="http://schemas.openxmlformats.org/wordprocessingml/2006/main" xmlns:w14="http://schemas.microsoft.com/office/word/2010/wordml" xmlns:w15="http://schemas.microsoft.com/office/word/2012/wordml" xmlns:w16cex="http://schemas.microsoft.com/office/word/2018/wordml/cex" xmlns:w16cid="http://schemas.microsoft.com/office/word/2016/wordml/cid" xmlns:w16="http://schemas.microsoft.com/office/word/2018/wordml" xmlns:w16du="http://schemas.microsoft.com/office/word/2023/wordml/word16du" xmlns:w16sdtdh="http://schemas.microsoft.com/office/word/2020/wordml/sdtdatahash" xmlns:w16se="http://schemas.microsoft.com/office/word/2015/wordml/symex" xmlns:wpg="http://schemas.microsoft.com/office/word/2010/wordprocessingGroup" xmlns:wpi="http://schemas.microsoft.com/office/word/2010/wordprocessingInk" xmlns:wne="http://schemas.microsoft.com/office/word/2006/wordml" xmlns:wps="http://schemas.microsoft.com/office/word/2010/wordprocessingShape" mc:Ignorable="w14 w15 w16se w16cid w16 w16cex w16sdtdh w16du wp14">
+<w:footnotes xmlns:wpc="http://schemas.microsoft.com/office/word/2010/wordprocessingCanvas" xmlns:cx="http://schemas.microsoft.com/office/drawing/2014/chartex" xmlns:cx1="http://schemas.microsoft.com/office/drawing/2015/9/8/chartex" xmlns:cx2="http://schemas.microsoft.com/office/drawing/2015/10/21/chartex" xmlns:cx3="http://schemas.microsoft.com/office/drawing/2016/5/9/chartex" xmlns:cx4="http://schemas.microsoft.com/office/drawing/2016/5/10/chartex" xmlns:cx5="http://schemas.microsoft.com/office/drawing/2016/5/11/chartex" xmlns:cx6="http://schemas.microsoft.com/office/drawing/2016/5/12/chartex" xmlns:cx7="http://schemas.microsoft.com/office/drawing/2016/5/13/chartex" xmlns:cx8="http://schemas.microsoft.com/office/drawing/2016/5/14/chartex" xmlns:mc="http://schemas.openxmlformats.org/markup-compatibility/2006" xmlns:aink="http://schemas.microsoft.com/office/drawing/2016/ink" xmlns:am3d="http://schemas.microsoft.com/office/drawing/2017/model3d" xmlns:o="urn:schemas-microsoft-com:office:office" xmlns:oel="http://schemas.microsoft.com/office/2019/extlst" xmlns:r="http://schemas.openxmlformats.org/officeDocument/2006/relationships" xmlns:m="http://schemas.openxmlformats.org/officeDocument/2006/math" xmlns:v="urn:schemas-microsoft-com:vml" xmlns:wp14="http://schemas.microsoft.com/office/word/2010/wordprocessingDrawing" xmlns:wp="http://schemas.openxmlformats.org/drawingml/2006/wordprocessingDrawing" xmlns:w10="urn:schemas-microsoft-com:office:word" xmlns:w="http://schemas.openxmlformats.org/wordprocessingml/2006/main" xmlns:w14="http://schemas.microsoft.com/office/word/2010/wordml" xmlns:w15="http://schemas.microsoft.com/office/word/2012/wordml" xmlns:w16cex="http://schemas.microsoft.com/office/word/2018/wordml/cex" xmlns:w16cid="http://schemas.microsoft.com/office/word/2016/wordml/cid" xmlns:w16="http://schemas.microsoft.com/office/word/2018/wordml" xmlns:w16du="http://schemas.microsoft.com/office/word/2023/wordml/word16du" xmlns:w16sdtdh="http://schemas.microsoft.com/office/word/2020/wordml/sdtdatahash" xmlns:w16sdtfl="http://schemas.microsoft.com/office/word/2024/wordml/sdtformatlock" xmlns:w16se="http://schemas.microsoft.com/office/word/2015/wordml/symex" xmlns:wpg="http://schemas.microsoft.com/office/word/2010/wordprocessingGroup" xmlns:wpi="http://schemas.microsoft.com/office/word/2010/wordprocessingInk" xmlns:wne="http://schemas.microsoft.com/office/word/2006/wordml" xmlns:wps="http://schemas.microsoft.com/office/word/2010/wordprocessingShape" mc:Ignorable="w14 w15 w16se w16cid w16 w16cex w16sdtdh w16sdtfl w16du wp14">
   <w:footnote w:type="separator" w:id="-1">
     <w:p>
       <w:r>
@@ -942,7 +1248,7 @@
 </file>
 
 <file path=word/header1.xml><?xml version="1.0" encoding="utf-8"?>
-<w:hdr xmlns:wpc="http://schemas.microsoft.com/office/word/2010/wordprocessingCanvas" xmlns:cx="http://schemas.microsoft.com/office/drawing/2014/chartex" xmlns:cx1="http://schemas.microsoft.com/office/drawing/2015/9/8/chartex" xmlns:cx2="http://schemas.microsoft.com/office/drawing/2015/10/21/chartex" xmlns:cx3="http://schemas.microsoft.com/office/drawing/2016/5/9/chartex" xmlns:cx4="http://schemas.microsoft.com/office/drawing/2016/5/10/chartex" xmlns:cx5="http://schemas.microsoft.com/office/drawing/2016/5/11/chartex" xmlns:cx6="http://schemas.microsoft.com/office/drawing/2016/5/12/chartex" xmlns:cx7="http://schemas.microsoft.com/office/drawing/2016/5/13/chartex" xmlns:cx8="http://schemas.microsoft.com/office/drawing/2016/5/14/chartex" xmlns:mc="http://schemas.openxmlformats.org/markup-compatibility/2006" xmlns:aink="http://schemas.microsoft.com/office/drawing/2016/ink" xmlns:am3d="http://schemas.microsoft.com/office/drawing/2017/model3d" xmlns:o="urn:schemas-microsoft-com:office:office" xmlns:oel="http://schemas.microsoft.com/office/2019/extlst" xmlns:r="http://schemas.openxmlformats.org/officeDocument/2006/relationships" xmlns:m="http://schemas.openxmlformats.org/officeDocument/2006/math" xmlns:v="urn:schemas-microsoft-com:vml" xmlns:wp14="http://schemas.microsoft.com/office/word/2010/wordprocessingDrawing" xmlns:wp="http://schemas.openxmlformats.org/drawingml/2006/wordprocessingDrawing" xmlns:w10="urn:schemas-microsoft-com:office:word" xmlns:w="http://schemas.openxmlformats.org/wordprocessingml/2006/main" xmlns:w14="http://schemas.microsoft.com/office/word/2010/wordml" xmlns:w15="http://schemas.microsoft.com/office/word/2012/wordml" xmlns:w16cex="http://schemas.microsoft.com/office/word/2018/wordml/cex" xmlns:w16cid="http://schemas.microsoft.com/office/word/2016/wordml/cid" xmlns:w16="http://schemas.microsoft.com/office/word/2018/wordml" xmlns:w16du="http://schemas.microsoft.com/office/word/2023/wordml/word16du" xmlns:w16sdtdh="http://schemas.microsoft.com/office/word/2020/wordml/sdtdatahash" xmlns:w16se="http://schemas.microsoft.com/office/word/2015/wordml/symex" xmlns:wpg="http://schemas.microsoft.com/office/word/2010/wordprocessingGroup" xmlns:wpi="http://schemas.microsoft.com/office/word/2010/wordprocessingInk" xmlns:wne="http://schemas.microsoft.com/office/word/2006/wordml" xmlns:wps="http://schemas.microsoft.com/office/word/2010/wordprocessingShape" mc:Ignorable="w14 w15 w16se w16cid w16 w16cex w16sdtdh w16du wp14">
+<w:hdr xmlns:wpc="http://schemas.microsoft.com/office/word/2010/wordprocessingCanvas" xmlns:cx="http://schemas.microsoft.com/office/drawing/2014/chartex" xmlns:cx1="http://schemas.microsoft.com/office/drawing/2015/9/8/chartex" xmlns:cx2="http://schemas.microsoft.com/office/drawing/2015/10/21/chartex" xmlns:cx3="http://schemas.microsoft.com/office/drawing/2016/5/9/chartex" xmlns:cx4="http://schemas.microsoft.com/office/drawing/2016/5/10/chartex" xmlns:cx5="http://schemas.microsoft.com/office/drawing/2016/5/11/chartex" xmlns:cx6="http://schemas.microsoft.com/office/drawing/2016/5/12/chartex" xmlns:cx7="http://schemas.microsoft.com/office/drawing/2016/5/13/chartex" xmlns:cx8="http://schemas.microsoft.com/office/drawing/2016/5/14/chartex" xmlns:mc="http://schemas.openxmlformats.org/markup-compatibility/2006" xmlns:aink="http://schemas.microsoft.com/office/drawing/2016/ink" xmlns:am3d="http://schemas.microsoft.com/office/drawing/2017/model3d" xmlns:o="urn:schemas-microsoft-com:office:office" xmlns:oel="http://schemas.microsoft.com/office/2019/extlst" xmlns:r="http://schemas.openxmlformats.org/officeDocument/2006/relationships" xmlns:m="http://schemas.openxmlformats.org/officeDocument/2006/math" xmlns:v="urn:schemas-microsoft-com:vml" xmlns:wp14="http://schemas.microsoft.com/office/word/2010/wordprocessingDrawing" xmlns:wp="http://schemas.openxmlformats.org/drawingml/2006/wordprocessingDrawing" xmlns:w10="urn:schemas-microsoft-com:office:word" xmlns:w="http://schemas.openxmlformats.org/wordprocessingml/2006/main" xmlns:w14="http://schemas.microsoft.com/office/word/2010/wordml" xmlns:w15="http://schemas.microsoft.com/office/word/2012/wordml" xmlns:w16cex="http://schemas.microsoft.com/office/word/2018/wordml/cex" xmlns:w16cid="http://schemas.microsoft.com/office/word/2016/wordml/cid" xmlns:w16="http://schemas.microsoft.com/office/word/2018/wordml" xmlns:w16du="http://schemas.microsoft.com/office/word/2023/wordml/word16du" xmlns:w16sdtdh="http://schemas.microsoft.com/office/word/2020/wordml/sdtdatahash" xmlns:w16sdtfl="http://schemas.microsoft.com/office/word/2024/wordml/sdtformatlock" xmlns:w16se="http://schemas.microsoft.com/office/word/2015/wordml/symex" xmlns:wpg="http://schemas.microsoft.com/office/word/2010/wordprocessingGroup" xmlns:wpi="http://schemas.microsoft.com/office/word/2010/wordprocessingInk" xmlns:wne="http://schemas.microsoft.com/office/word/2006/wordml" xmlns:wps="http://schemas.microsoft.com/office/word/2010/wordprocessingShape" mc:Ignorable="w14 w15 w16se w16cid w16 w16cex w16sdtdh w16sdtfl w16du wp14">
   <w:sdt>
     <w:sdtPr>
       <w:rPr>
@@ -984,7 +1290,7 @@
 </file>
 
 <file path=word/numbering.xml><?xml version="1.0" encoding="utf-8"?>
-<w:numbering xmlns:wpc="http://schemas.microsoft.com/office/word/2010/wordprocessingCanvas" xmlns:cx="http://schemas.microsoft.com/office/drawing/2014/chartex" xmlns:cx1="http://schemas.microsoft.com/office/drawing/2015/9/8/chartex" xmlns:cx2="http://schemas.microsoft.com/office/drawing/2015/10/21/chartex" xmlns:cx3="http://schemas.microsoft.com/office/drawing/2016/5/9/chartex" xmlns:cx4="http://schemas.microsoft.com/office/drawing/2016/5/10/chartex" xmlns:cx5="http://schemas.microsoft.com/office/drawing/2016/5/11/chartex" xmlns:cx6="http://schemas.microsoft.com/office/drawing/2016/5/12/chartex" xmlns:cx7="http://schemas.microsoft.com/office/drawing/2016/5/13/chartex" xmlns:cx8="http://schemas.microsoft.com/office/drawing/2016/5/14/chartex" xmlns:mc="http://schemas.openxmlformats.org/markup-compatibility/2006" xmlns:aink="http://schemas.microsoft.com/office/drawing/2016/ink" xmlns:am3d="http://schemas.microsoft.com/office/drawing/2017/model3d" xmlns:o="urn:schemas-microsoft-com:office:office" xmlns:oel="http://schemas.microsoft.com/office/2019/extlst" xmlns:r="http://schemas.openxmlformats.org/officeDocument/2006/relationships" xmlns:m="http://schemas.openxmlformats.org/officeDocument/2006/math" xmlns:v="urn:schemas-microsoft-com:vml" xmlns:wp14="http://schemas.microsoft.com/office/word/2010/wordprocessingDrawing" xmlns:wp="http://schemas.openxmlformats.org/drawingml/2006/wordprocessingDrawing" xmlns:w10="urn:schemas-microsoft-com:office:word" xmlns:w="http://schemas.openxmlformats.org/wordprocessingml/2006/main" xmlns:w14="http://schemas.microsoft.com/office/word/2010/wordml" xmlns:w15="http://schemas.microsoft.com/office/word/2012/wordml" xmlns:w16cex="http://schemas.microsoft.com/office/word/2018/wordml/cex" xmlns:w16cid="http://schemas.microsoft.com/office/word/2016/wordml/cid" xmlns:w16="http://schemas.microsoft.com/office/word/2018/wordml" xmlns:w16du="http://schemas.microsoft.com/office/word/2023/wordml/word16du" xmlns:w16sdtdh="http://schemas.microsoft.com/office/word/2020/wordml/sdtdatahash" xmlns:w16se="http://schemas.microsoft.com/office/word/2015/wordml/symex" xmlns:wpg="http://schemas.microsoft.com/office/word/2010/wordprocessingGroup" xmlns:wpi="http://schemas.microsoft.com/office/word/2010/wordprocessingInk" xmlns:wne="http://schemas.microsoft.com/office/word/2006/wordml" xmlns:wps="http://schemas.microsoft.com/office/word/2010/wordprocessingShape" mc:Ignorable="w14 w15 w16se w16cid w16 w16cex w16sdtdh w16du wp14">
+<w:numbering xmlns:wpc="http://schemas.microsoft.com/office/word/2010/wordprocessingCanvas" xmlns:cx="http://schemas.microsoft.com/office/drawing/2014/chartex" xmlns:cx1="http://schemas.microsoft.com/office/drawing/2015/9/8/chartex" xmlns:cx2="http://schemas.microsoft.com/office/drawing/2015/10/21/chartex" xmlns:cx3="http://schemas.microsoft.com/office/drawing/2016/5/9/chartex" xmlns:cx4="http://schemas.microsoft.com/office/drawing/2016/5/10/chartex" xmlns:cx5="http://schemas.microsoft.com/office/drawing/2016/5/11/chartex" xmlns:cx6="http://schemas.microsoft.com/office/drawing/2016/5/12/chartex" xmlns:cx7="http://schemas.microsoft.com/office/drawing/2016/5/13/chartex" xmlns:cx8="http://schemas.microsoft.com/office/drawing/2016/5/14/chartex" xmlns:mc="http://schemas.openxmlformats.org/markup-compatibility/2006" xmlns:aink="http://schemas.microsoft.com/office/drawing/2016/ink" xmlns:am3d="http://schemas.microsoft.com/office/drawing/2017/model3d" xmlns:o="urn:schemas-microsoft-com:office:office" xmlns:oel="http://schemas.microsoft.com/office/2019/extlst" xmlns:r="http://schemas.openxmlformats.org/officeDocument/2006/relationships" xmlns:m="http://schemas.openxmlformats.org/officeDocument/2006/math" xmlns:v="urn:schemas-microsoft-com:vml" xmlns:wp14="http://schemas.microsoft.com/office/word/2010/wordprocessingDrawing" xmlns:wp="http://schemas.openxmlformats.org/drawingml/2006/wordprocessingDrawing" xmlns:w10="urn:schemas-microsoft-com:office:word" xmlns:w="http://schemas.openxmlformats.org/wordprocessingml/2006/main" xmlns:w14="http://schemas.microsoft.com/office/word/2010/wordml" xmlns:w15="http://schemas.microsoft.com/office/word/2012/wordml" xmlns:w16cex="http://schemas.microsoft.com/office/word/2018/wordml/cex" xmlns:w16cid="http://schemas.microsoft.com/office/word/2016/wordml/cid" xmlns:w16="http://schemas.microsoft.com/office/word/2018/wordml" xmlns:w16du="http://schemas.microsoft.com/office/word/2023/wordml/word16du" xmlns:w16sdtdh="http://schemas.microsoft.com/office/word/2020/wordml/sdtdatahash" xmlns:w16sdtfl="http://schemas.microsoft.com/office/word/2024/wordml/sdtformatlock" xmlns:w16se="http://schemas.microsoft.com/office/word/2015/wordml/symex" xmlns:wpg="http://schemas.microsoft.com/office/word/2010/wordprocessingGroup" xmlns:wpi="http://schemas.microsoft.com/office/word/2010/wordprocessingInk" xmlns:wne="http://schemas.microsoft.com/office/word/2006/wordml" xmlns:wps="http://schemas.microsoft.com/office/word/2010/wordprocessingShape" mc:Ignorable="w14 w15 w16se w16cid w16 w16cex w16sdtdh w16sdtfl w16du wp14">
   <w:abstractNum w:abstractNumId="0" w15:restartNumberingAfterBreak="0">
     <w:nsid w:val="FFFFFF7C"/>
     <w:multiLevelType w:val="singleLevel"/>
@@ -1869,7 +2175,7 @@
 </file>
 
 <file path=word/styles.xml><?xml version="1.0" encoding="utf-8"?>
-<w:styles xmlns:mc="http://schemas.openxmlformats.org/markup-compatibility/2006" xmlns:r="http://schemas.openxmlformats.org/officeDocument/2006/relationships" xmlns:w="http://schemas.openxmlformats.org/wordprocessingml/2006/main" xmlns:w14="http://schemas.microsoft.com/office/word/2010/wordml" xmlns:w15="http://schemas.microsoft.com/office/word/2012/wordml" xmlns:w16cex="http://schemas.microsoft.com/office/word/2018/wordml/cex" xmlns:w16cid="http://schemas.microsoft.com/office/word/2016/wordml/cid" xmlns:w16="http://schemas.microsoft.com/office/word/2018/wordml" xmlns:w16du="http://schemas.microsoft.com/office/word/2023/wordml/word16du" xmlns:w16sdtdh="http://schemas.microsoft.com/office/word/2020/wordml/sdtdatahash" xmlns:w16se="http://schemas.microsoft.com/office/word/2015/wordml/symex" mc:Ignorable="w14 w15 w16se w16cid w16 w16cex w16sdtdh w16du">
+<w:styles xmlns:mc="http://schemas.openxmlformats.org/markup-compatibility/2006" xmlns:r="http://schemas.openxmlformats.org/officeDocument/2006/relationships" xmlns:w="http://schemas.openxmlformats.org/wordprocessingml/2006/main" xmlns:w14="http://schemas.microsoft.com/office/word/2010/wordml" xmlns:w15="http://schemas.microsoft.com/office/word/2012/wordml" xmlns:w16cex="http://schemas.microsoft.com/office/word/2018/wordml/cex" xmlns:w16cid="http://schemas.microsoft.com/office/word/2016/wordml/cid" xmlns:w16="http://schemas.microsoft.com/office/word/2018/wordml" xmlns:w16du="http://schemas.microsoft.com/office/word/2023/wordml/word16du" xmlns:w16sdtdh="http://schemas.microsoft.com/office/word/2020/wordml/sdtdatahash" xmlns:w16sdtfl="http://schemas.microsoft.com/office/word/2024/wordml/sdtformatlock" xmlns:w16se="http://schemas.microsoft.com/office/word/2015/wordml/symex" mc:Ignorable="w14 w15 w16se w16cid w16 w16cex w16sdtdh w16sdtfl w16du">
   <w:docDefaults>
     <w:rPrDefault>
       <w:rPr>
@@ -2226,7 +2532,7 @@
   <w:style w:type="paragraph" w:default="1" w:styleId="Normal">
     <w:name w:val="Normal"/>
     <w:qFormat/>
-    <w:rsid w:val="00FE543B"/>
+    <w:rsid w:val="00C90D56"/>
     <w:pPr>
       <w:spacing w:line="360" w:lineRule="auto"/>
       <w:jc w:val="both"/>
@@ -3518,7 +3824,7 @@
 </file>
 
 <file path=word/glossary/document.xml><?xml version="1.0" encoding="utf-8"?>
-<w:glossaryDocument xmlns:wpc="http://schemas.microsoft.com/office/word/2010/wordprocessingCanvas" xmlns:cx="http://schemas.microsoft.com/office/drawing/2014/chartex" xmlns:cx1="http://schemas.microsoft.com/office/drawing/2015/9/8/chartex" xmlns:cx2="http://schemas.microsoft.com/office/drawing/2015/10/21/chartex" xmlns:cx3="http://schemas.microsoft.com/office/drawing/2016/5/9/chartex" xmlns:cx4="http://schemas.microsoft.com/office/drawing/2016/5/10/chartex" xmlns:cx5="http://schemas.microsoft.com/office/drawing/2016/5/11/chartex" xmlns:cx6="http://schemas.microsoft.com/office/drawing/2016/5/12/chartex" xmlns:cx7="http://schemas.microsoft.com/office/drawing/2016/5/13/chartex" xmlns:cx8="http://schemas.microsoft.com/office/drawing/2016/5/14/chartex" xmlns:mc="http://schemas.openxmlformats.org/markup-compatibility/2006" xmlns:aink="http://schemas.microsoft.com/office/drawing/2016/ink" xmlns:am3d="http://schemas.microsoft.com/office/drawing/2017/model3d" xmlns:o="urn:schemas-microsoft-com:office:office" xmlns:oel="http://schemas.microsoft.com/office/2019/extlst" xmlns:r="http://schemas.openxmlformats.org/officeDocument/2006/relationships" xmlns:m="http://schemas.openxmlformats.org/officeDocument/2006/math" xmlns:v="urn:schemas-microsoft-com:vml" xmlns:wp14="http://schemas.microsoft.com/office/word/2010/wordprocessingDrawing" xmlns:wp="http://schemas.openxmlformats.org/drawingml/2006/wordprocessingDrawing" xmlns:w10="urn:schemas-microsoft-com:office:word" xmlns:w="http://schemas.openxmlformats.org/wordprocessingml/2006/main" xmlns:w14="http://schemas.microsoft.com/office/word/2010/wordml" xmlns:w15="http://schemas.microsoft.com/office/word/2012/wordml" xmlns:w16cex="http://schemas.microsoft.com/office/word/2018/wordml/cex" xmlns:w16cid="http://schemas.microsoft.com/office/word/2016/wordml/cid" xmlns:w16="http://schemas.microsoft.com/office/word/2018/wordml" xmlns:w16du="http://schemas.microsoft.com/office/word/2023/wordml/word16du" xmlns:w16sdtdh="http://schemas.microsoft.com/office/word/2020/wordml/sdtdatahash" xmlns:w16se="http://schemas.microsoft.com/office/word/2015/wordml/symex" xmlns:wpg="http://schemas.microsoft.com/office/word/2010/wordprocessingGroup" xmlns:wpi="http://schemas.microsoft.com/office/word/2010/wordprocessingInk" xmlns:wne="http://schemas.microsoft.com/office/word/2006/wordml" xmlns:wps="http://schemas.microsoft.com/office/word/2010/wordprocessingShape" mc:Ignorable="w14 w15 w16se w16cid w16 w16cex w16sdtdh w16du wp14">
+<w:glossaryDocument xmlns:wpc="http://schemas.microsoft.com/office/word/2010/wordprocessingCanvas" xmlns:cx="http://schemas.microsoft.com/office/drawing/2014/chartex" xmlns:cx1="http://schemas.microsoft.com/office/drawing/2015/9/8/chartex" xmlns:cx2="http://schemas.microsoft.com/office/drawing/2015/10/21/chartex" xmlns:cx3="http://schemas.microsoft.com/office/drawing/2016/5/9/chartex" xmlns:cx4="http://schemas.microsoft.com/office/drawing/2016/5/10/chartex" xmlns:cx5="http://schemas.microsoft.com/office/drawing/2016/5/11/chartex" xmlns:cx6="http://schemas.microsoft.com/office/drawing/2016/5/12/chartex" xmlns:cx7="http://schemas.microsoft.com/office/drawing/2016/5/13/chartex" xmlns:cx8="http://schemas.microsoft.com/office/drawing/2016/5/14/chartex" xmlns:mc="http://schemas.openxmlformats.org/markup-compatibility/2006" xmlns:aink="http://schemas.microsoft.com/office/drawing/2016/ink" xmlns:am3d="http://schemas.microsoft.com/office/drawing/2017/model3d" xmlns:o="urn:schemas-microsoft-com:office:office" xmlns:oel="http://schemas.microsoft.com/office/2019/extlst" xmlns:r="http://schemas.openxmlformats.org/officeDocument/2006/relationships" xmlns:m="http://schemas.openxmlformats.org/officeDocument/2006/math" xmlns:v="urn:schemas-microsoft-com:vml" xmlns:wp14="http://schemas.microsoft.com/office/word/2010/wordprocessingDrawing" xmlns:wp="http://schemas.openxmlformats.org/drawingml/2006/wordprocessingDrawing" xmlns:w10="urn:schemas-microsoft-com:office:word" xmlns:w="http://schemas.openxmlformats.org/wordprocessingml/2006/main" xmlns:w14="http://schemas.microsoft.com/office/word/2010/wordml" xmlns:w15="http://schemas.microsoft.com/office/word/2012/wordml" xmlns:w16cex="http://schemas.microsoft.com/office/word/2018/wordml/cex" xmlns:w16cid="http://schemas.microsoft.com/office/word/2016/wordml/cid" xmlns:w16="http://schemas.microsoft.com/office/word/2018/wordml" xmlns:w16du="http://schemas.microsoft.com/office/word/2023/wordml/word16du" xmlns:w16sdtdh="http://schemas.microsoft.com/office/word/2020/wordml/sdtdatahash" xmlns:w16sdtfl="http://schemas.microsoft.com/office/word/2024/wordml/sdtformatlock" xmlns:w16se="http://schemas.microsoft.com/office/word/2015/wordml/symex" xmlns:wpg="http://schemas.microsoft.com/office/word/2010/wordprocessingGroup" xmlns:wpi="http://schemas.microsoft.com/office/word/2010/wordprocessingInk" xmlns:wne="http://schemas.microsoft.com/office/word/2006/wordml" xmlns:wps="http://schemas.microsoft.com/office/word/2010/wordprocessingShape" mc:Ignorable="w14 w15 w16se w16cid w16 w16cex w16sdtdh w16sdtfl w16du wp14">
   <w:docParts>
     <w:docPart>
       <w:docPartPr>
@@ -3554,7 +3860,7 @@
 </file>
 
 <file path=word/glossary/fontTable.xml><?xml version="1.0" encoding="utf-8"?>
-<w:fonts xmlns:mc="http://schemas.openxmlformats.org/markup-compatibility/2006" xmlns:r="http://schemas.openxmlformats.org/officeDocument/2006/relationships" xmlns:w="http://schemas.openxmlformats.org/wordprocessingml/2006/main" xmlns:w14="http://schemas.microsoft.com/office/word/2010/wordml" xmlns:w15="http://schemas.microsoft.com/office/word/2012/wordml" xmlns:w16cex="http://schemas.microsoft.com/office/word/2018/wordml/cex" xmlns:w16cid="http://schemas.microsoft.com/office/word/2016/wordml/cid" xmlns:w16="http://schemas.microsoft.com/office/word/2018/wordml" xmlns:w16du="http://schemas.microsoft.com/office/word/2023/wordml/word16du" xmlns:w16sdtdh="http://schemas.microsoft.com/office/word/2020/wordml/sdtdatahash" xmlns:w16se="http://schemas.microsoft.com/office/word/2015/wordml/symex" mc:Ignorable="w14 w15 w16se w16cid w16 w16cex w16sdtdh w16du">
+<w:fonts xmlns:mc="http://schemas.openxmlformats.org/markup-compatibility/2006" xmlns:r="http://schemas.openxmlformats.org/officeDocument/2006/relationships" xmlns:w="http://schemas.openxmlformats.org/wordprocessingml/2006/main" xmlns:w14="http://schemas.microsoft.com/office/word/2010/wordml" xmlns:w15="http://schemas.microsoft.com/office/word/2012/wordml" xmlns:w16cex="http://schemas.microsoft.com/office/word/2018/wordml/cex" xmlns:w16cid="http://schemas.microsoft.com/office/word/2016/wordml/cid" xmlns:w16="http://schemas.microsoft.com/office/word/2018/wordml" xmlns:w16du="http://schemas.microsoft.com/office/word/2023/wordml/word16du" xmlns:w16sdtdh="http://schemas.microsoft.com/office/word/2020/wordml/sdtdatahash" xmlns:w16sdtfl="http://schemas.microsoft.com/office/word/2024/wordml/sdtformatlock" xmlns:w16se="http://schemas.microsoft.com/office/word/2015/wordml/symex" mc:Ignorable="w14 w15 w16se w16cid w16 w16cex w16sdtdh w16sdtfl w16du">
   <w:font w:name="Symbol">
     <w:panose1 w:val="05050102010706020507"/>
     <w:charset w:val="02"/>
@@ -3610,7 +3916,6 @@
     <w:panose1 w:val="020B0604020202020204"/>
     <w:charset w:val="00"/>
     <w:family w:val="roman"/>
-    <w:notTrueType/>
     <w:pitch w:val="default"/>
   </w:font>
   <w:font w:name="Alegreya Sans ExtraBold">
@@ -3724,7 +4029,7 @@
 </file>
 
 <file path=word/glossary/settings.xml><?xml version="1.0" encoding="utf-8"?>
-<w:settings xmlns:mc="http://schemas.openxmlformats.org/markup-compatibility/2006" xmlns:o="urn:schemas-microsoft-com:office:office" xmlns:r="http://schemas.openxmlformats.org/officeDocument/2006/relationships" xmlns:m="http://schemas.openxmlformats.org/officeDocument/2006/math" xmlns:v="urn:schemas-microsoft-com:vml" xmlns:w10="urn:schemas-microsoft-com:office:word" xmlns:w="http://schemas.openxmlformats.org/wordprocessingml/2006/main" xmlns:w14="http://schemas.microsoft.com/office/word/2010/wordml" xmlns:w15="http://schemas.microsoft.com/office/word/2012/wordml" xmlns:w16cex="http://schemas.microsoft.com/office/word/2018/wordml/cex" xmlns:w16cid="http://schemas.microsoft.com/office/word/2016/wordml/cid" xmlns:w16="http://schemas.microsoft.com/office/word/2018/wordml" xmlns:w16du="http://schemas.microsoft.com/office/word/2023/wordml/word16du" xmlns:w16sdtdh="http://schemas.microsoft.com/office/word/2020/wordml/sdtdatahash" xmlns:w16se="http://schemas.microsoft.com/office/word/2015/wordml/symex" xmlns:sl="http://schemas.openxmlformats.org/schemaLibrary/2006/main" mc:Ignorable="w14 w15 w16se w16cid w16 w16cex w16sdtdh w16du">
+<w:settings xmlns:mc="http://schemas.openxmlformats.org/markup-compatibility/2006" xmlns:o="urn:schemas-microsoft-com:office:office" xmlns:r="http://schemas.openxmlformats.org/officeDocument/2006/relationships" xmlns:m="http://schemas.openxmlformats.org/officeDocument/2006/math" xmlns:v="urn:schemas-microsoft-com:vml" xmlns:w10="urn:schemas-microsoft-com:office:word" xmlns:w="http://schemas.openxmlformats.org/wordprocessingml/2006/main" xmlns:w14="http://schemas.microsoft.com/office/word/2010/wordml" xmlns:w15="http://schemas.microsoft.com/office/word/2012/wordml" xmlns:w16cex="http://schemas.microsoft.com/office/word/2018/wordml/cex" xmlns:w16cid="http://schemas.microsoft.com/office/word/2016/wordml/cid" xmlns:w16="http://schemas.microsoft.com/office/word/2018/wordml" xmlns:w16du="http://schemas.microsoft.com/office/word/2023/wordml/word16du" xmlns:w16sdtdh="http://schemas.microsoft.com/office/word/2020/wordml/sdtdatahash" xmlns:w16sdtfl="http://schemas.microsoft.com/office/word/2024/wordml/sdtformatlock" xmlns:w16se="http://schemas.microsoft.com/office/word/2015/wordml/symex" xmlns:sl="http://schemas.openxmlformats.org/schemaLibrary/2006/main" mc:Ignorable="w14 w15 w16se w16cid w16 w16cex w16sdtdh w16sdtfl w16du">
   <w:view w:val="normal"/>
   <w:revisionView w:inkAnnotations="0"/>
   <w:defaultTabStop w:val="720"/>
@@ -3741,7 +4046,9 @@
   <w:rsids>
     <w:rsidRoot w:val="00E5413F"/>
     <w:rsid w:val="00022C73"/>
+    <w:rsid w:val="000D4CC8"/>
     <w:rsid w:val="00282E57"/>
+    <w:rsid w:val="00346CFE"/>
     <w:rsid w:val="003D57F3"/>
     <w:rsid w:val="003E5E00"/>
     <w:rsid w:val="003E727F"/>
@@ -3785,7 +4092,7 @@
 </file>
 
 <file path=word/glossary/styles.xml><?xml version="1.0" encoding="utf-8"?>
-<w:styles xmlns:mc="http://schemas.openxmlformats.org/markup-compatibility/2006" xmlns:r="http://schemas.openxmlformats.org/officeDocument/2006/relationships" xmlns:w="http://schemas.openxmlformats.org/wordprocessingml/2006/main" xmlns:w14="http://schemas.microsoft.com/office/word/2010/wordml" xmlns:w15="http://schemas.microsoft.com/office/word/2012/wordml" xmlns:w16cex="http://schemas.microsoft.com/office/word/2018/wordml/cex" xmlns:w16cid="http://schemas.microsoft.com/office/word/2016/wordml/cid" xmlns:w16="http://schemas.microsoft.com/office/word/2018/wordml" xmlns:w16du="http://schemas.microsoft.com/office/word/2023/wordml/word16du" xmlns:w16sdtdh="http://schemas.microsoft.com/office/word/2020/wordml/sdtdatahash" xmlns:w16se="http://schemas.microsoft.com/office/word/2015/wordml/symex" mc:Ignorable="w14 w15 w16se w16cid w16 w16cex w16sdtdh w16du">
+<w:styles xmlns:mc="http://schemas.openxmlformats.org/markup-compatibility/2006" xmlns:r="http://schemas.openxmlformats.org/officeDocument/2006/relationships" xmlns:w="http://schemas.openxmlformats.org/wordprocessingml/2006/main" xmlns:w14="http://schemas.microsoft.com/office/word/2010/wordml" xmlns:w15="http://schemas.microsoft.com/office/word/2012/wordml" xmlns:w16cex="http://schemas.microsoft.com/office/word/2018/wordml/cex" xmlns:w16cid="http://schemas.microsoft.com/office/word/2016/wordml/cid" xmlns:w16="http://schemas.microsoft.com/office/word/2018/wordml" xmlns:w16du="http://schemas.microsoft.com/office/word/2023/wordml/word16du" xmlns:w16sdtdh="http://schemas.microsoft.com/office/word/2020/wordml/sdtdatahash" xmlns:w16sdtfl="http://schemas.microsoft.com/office/word/2024/wordml/sdtformatlock" xmlns:w16se="http://schemas.microsoft.com/office/word/2015/wordml/symex" mc:Ignorable="w14 w15 w16se w16cid w16 w16cex w16sdtdh w16sdtfl w16du">
   <w:docDefaults>
     <w:rPrDefault>
       <w:rPr>
@@ -4216,7 +4523,7 @@
 </file>
 
 <file path=word/glossary/webSettings.xml><?xml version="1.0" encoding="utf-8"?>
-<w:webSettings xmlns:mc="http://schemas.openxmlformats.org/markup-compatibility/2006" xmlns:r="http://schemas.openxmlformats.org/officeDocument/2006/relationships" xmlns:w="http://schemas.openxmlformats.org/wordprocessingml/2006/main" xmlns:w14="http://schemas.microsoft.com/office/word/2010/wordml" xmlns:w15="http://schemas.microsoft.com/office/word/2012/wordml" xmlns:w16cex="http://schemas.microsoft.com/office/word/2018/wordml/cex" xmlns:w16cid="http://schemas.microsoft.com/office/word/2016/wordml/cid" xmlns:w16="http://schemas.microsoft.com/office/word/2018/wordml" xmlns:w16du="http://schemas.microsoft.com/office/word/2023/wordml/word16du" xmlns:w16sdtdh="http://schemas.microsoft.com/office/word/2020/wordml/sdtdatahash" xmlns:w16se="http://schemas.microsoft.com/office/word/2015/wordml/symex" mc:Ignorable="w14 w15 w16se w16cid w16 w16cex w16sdtdh w16du">
+<w:webSettings xmlns:mc="http://schemas.openxmlformats.org/markup-compatibility/2006" xmlns:r="http://schemas.openxmlformats.org/officeDocument/2006/relationships" xmlns:w="http://schemas.openxmlformats.org/wordprocessingml/2006/main" xmlns:w14="http://schemas.microsoft.com/office/word/2010/wordml" xmlns:w15="http://schemas.microsoft.com/office/word/2012/wordml" xmlns:w16cex="http://schemas.microsoft.com/office/word/2018/wordml/cex" xmlns:w16cid="http://schemas.microsoft.com/office/word/2016/wordml/cid" xmlns:w16="http://schemas.microsoft.com/office/word/2018/wordml" xmlns:w16du="http://schemas.microsoft.com/office/word/2023/wordml/word16du" xmlns:w16sdtdh="http://schemas.microsoft.com/office/word/2020/wordml/sdtdatahash" xmlns:w16sdtfl="http://schemas.microsoft.com/office/word/2024/wordml/sdtformatlock" xmlns:w16se="http://schemas.microsoft.com/office/word/2015/wordml/symex" mc:Ignorable="w14 w15 w16se w16cid w16 w16cex w16sdtdh w16sdtfl w16du">
   <w:optimizeForBrowser/>
   <w:allowPNG/>
 </w:webSettings>

</xml_diff>

<commit_message>
fix: :bug: custom.docx didn't center "Captioned Image" style
</commit_message>
<xml_diff>
--- a/templates/custom.docx
+++ b/templates/custom.docx
@@ -831,7 +831,7 @@
                             <w:rPr>
                               <w:noProof/>
                             </w:rPr>
-                            <w:t>June 13, 2025</w:t>
+                            <w:t>July 29, 2025</w:t>
                           </w:r>
                           <w:r>
                             <w:fldChar w:fldCharType="end"/>
@@ -884,7 +884,7 @@
                       <w:rPr>
                         <w:noProof/>
                       </w:rPr>
-                      <w:t>June 13, 2025</w:t>
+                      <w:t>July 29, 2025</w:t>
                     </w:r>
                     <w:r>
                       <w:fldChar w:fldCharType="end"/>
@@ -3056,8 +3056,10 @@
   <w:style w:type="paragraph" w:customStyle="1" w:styleId="CaptionedFigure">
     <w:name w:val="Captioned Figure"/>
     <w:basedOn w:val="Figure"/>
+    <w:rsid w:val="00227DA2"/>
     <w:pPr>
       <w:keepNext/>
+      <w:jc w:val="center"/>
     </w:pPr>
   </w:style>
   <w:style w:type="character" w:customStyle="1" w:styleId="CaptionChar">
@@ -4048,6 +4050,7 @@
     <w:rsid w:val="00022C73"/>
     <w:rsid w:val="000D4CC8"/>
     <w:rsid w:val="00282E57"/>
+    <w:rsid w:val="00287427"/>
     <w:rsid w:val="00346CFE"/>
     <w:rsid w:val="003D57F3"/>
     <w:rsid w:val="003E5E00"/>
@@ -4063,6 +4066,7 @@
     <w:rsid w:val="00986B74"/>
     <w:rsid w:val="009C7660"/>
     <w:rsid w:val="00AD4369"/>
+    <w:rsid w:val="00AE5915"/>
     <w:rsid w:val="00B21C28"/>
     <w:rsid w:val="00CB6625"/>
     <w:rsid w:val="00DF2060"/>

</xml_diff>